<commit_message>
release apk up to date. Report finished. Code added release comments
</commit_message>
<xml_diff>
--- a/ECE_558_Calculator_Report.docx
+++ b/ECE_558_Calculator_Report.docx
@@ -5,16 +5,11 @@
     <w:p>
       <w:pPr>
         <w:pStyle w:val="NormalWeb"/>
-      </w:pPr>
-      <w:r>
         <w:rPr>
-          <w:rStyle w:val="Strong"/>
+          <w:b/>
+          <w:bCs/>
         </w:rPr>
-        <w:t>Developed by:</w:t>
-      </w:r>
-      <w:r>
-        <w:t xml:space="preserve"> </w:t>
-      </w:r>
+      </w:pPr>
       <w:r>
         <w:rPr>
           <w:rStyle w:val="Emphasis"/>
@@ -26,79 +21,46 @@
       </w:r>
       <w:r>
         <w:rPr>
-          <w:rStyle w:val="Strong"/>
+          <w:rStyle w:val="Emphasis"/>
         </w:rPr>
-        <w:t>Course:</w:t>
-      </w:r>
-      <w:r>
-        <w:t xml:space="preserve"> </w:t>
+        <w:t>ECE 558 – Embedded Systems Programming Kotlin</w:t>
+      </w:r>
+      <w:r>
+        <w:br/>
       </w:r>
       <w:r>
         <w:rPr>
           <w:rStyle w:val="Emphasis"/>
         </w:rPr>
-        <w:t xml:space="preserve">ECE 558 – </w:t>
+        <w:t>February 12, 2025</w:t>
       </w:r>
       <w:r>
         <w:rPr>
           <w:rStyle w:val="Emphasis"/>
         </w:rPr>
-        <w:t>Embedded Systems Programming Kotlin</w:t>
-      </w:r>
-      <w:r>
         <w:br/>
       </w:r>
       <w:r>
         <w:rPr>
-          <w:rStyle w:val="Strong"/>
+          <w:i/>
+          <w:iCs/>
         </w:rPr>
-        <w:t>Institution:</w:t>
-      </w:r>
-      <w:r>
-        <w:t xml:space="preserve"> </w:t>
-      </w:r>
-      <w:r>
-        <w:rPr>
-          <w:rStyle w:val="Emphasis"/>
-        </w:rPr>
-        <w:t>Portland State University</w:t>
-      </w:r>
-      <w:r>
-        <w:br/>
-      </w:r>
-      <w:r>
-        <w:rPr>
-          <w:rStyle w:val="Strong"/>
-        </w:rPr>
-        <w:t>Date:</w:t>
-      </w:r>
-      <w:r>
-        <w:t xml:space="preserve"> </w:t>
-      </w:r>
-      <w:r>
-        <w:rPr>
-          <w:rStyle w:val="Emphasis"/>
-        </w:rPr>
-        <w:t xml:space="preserve">February </w:t>
-      </w:r>
-      <w:r>
-        <w:rPr>
-          <w:rStyle w:val="Emphasis"/>
-        </w:rPr>
-        <w:t>12</w:t>
-      </w:r>
-      <w:r>
-        <w:rPr>
-          <w:rStyle w:val="Emphasis"/>
-        </w:rPr>
-        <w:t>, 2025</w:t>
+        <w:t>https://github.com/Dawgburt/ECE558-ScientificCalculator</w:t>
       </w:r>
     </w:p>
     <w:p>
       <w:pPr>
         <w:pStyle w:val="Heading1"/>
-      </w:pPr>
-      <w:r>
+        <w:rPr>
+          <w:sz w:val="40"/>
+          <w:szCs w:val="40"/>
+        </w:rPr>
+      </w:pPr>
+      <w:r>
+        <w:rPr>
+          <w:sz w:val="40"/>
+          <w:szCs w:val="40"/>
+        </w:rPr>
         <w:t>ECE 558 Scientific Calculator Project Report</w:t>
       </w:r>
     </w:p>
@@ -1155,6 +1117,9 @@
       <w:r>
         <w:t xml:space="preserve"> to persist values across navigation. This solution was not fully implemented. It was a stretch goal</w:t>
       </w:r>
+      <w:r>
+        <w:t>.</w:t>
+      </w:r>
     </w:p>
     <w:p>
       <w:pPr>
@@ -1189,7 +1154,9 @@
       <w:r>
         <w:rPr>
           <w:rStyle w:val="HTMLCode"/>
-          <w:rFonts w:eastAsiaTheme="majorEastAsia"/>
+          <w:rFonts w:asciiTheme="minorHAnsi" w:eastAsiaTheme="majorEastAsia" w:hAnsiTheme="minorHAnsi"/>
+          <w:sz w:val="22"/>
+          <w:szCs w:val="22"/>
         </w:rPr>
         <w:t>7</w:t>
       </w:r>
@@ -1200,7 +1167,9 @@
       <w:r>
         <w:rPr>
           <w:rStyle w:val="HTMLCode"/>
-          <w:rFonts w:eastAsiaTheme="majorEastAsia"/>
+          <w:rFonts w:asciiTheme="minorHAnsi" w:eastAsiaTheme="majorEastAsia" w:hAnsiTheme="minorHAnsi"/>
+          <w:sz w:val="22"/>
+          <w:szCs w:val="22"/>
         </w:rPr>
         <w:t>Sin(</w:t>
       </w:r>
@@ -1208,7 +1177,9 @@
       <w:r>
         <w:rPr>
           <w:rStyle w:val="HTMLCode"/>
-          <w:rFonts w:eastAsiaTheme="majorEastAsia"/>
+          <w:rFonts w:asciiTheme="minorHAnsi" w:eastAsiaTheme="majorEastAsia" w:hAnsiTheme="minorHAnsi"/>
+          <w:sz w:val="22"/>
+          <w:szCs w:val="22"/>
         </w:rPr>
         <w:t>7)</w:t>
       </w:r>
@@ -1236,7 +1207,9 @@
       <w:r>
         <w:rPr>
           <w:rStyle w:val="HTMLCode"/>
-          <w:rFonts w:eastAsiaTheme="majorEastAsia"/>
+          <w:rFonts w:asciiTheme="minorHAnsi" w:eastAsiaTheme="majorEastAsia" w:hAnsiTheme="minorHAnsi"/>
+          <w:sz w:val="22"/>
+          <w:szCs w:val="22"/>
         </w:rPr>
         <w:t>Sin</w:t>
       </w:r>
@@ -1246,7 +1219,9 @@
       <w:r>
         <w:rPr>
           <w:rStyle w:val="HTMLCode"/>
-          <w:rFonts w:eastAsiaTheme="majorEastAsia"/>
+          <w:rFonts w:asciiTheme="minorHAnsi" w:eastAsiaTheme="majorEastAsia" w:hAnsiTheme="minorHAnsi"/>
+          <w:sz w:val="22"/>
+          <w:szCs w:val="22"/>
         </w:rPr>
         <w:t>Cos</w:t>
       </w:r>
@@ -1256,7 +1231,9 @@
       <w:r>
         <w:rPr>
           <w:rStyle w:val="HTMLCode"/>
-          <w:rFonts w:eastAsiaTheme="majorEastAsia"/>
+          <w:rFonts w:asciiTheme="minorHAnsi" w:eastAsiaTheme="majorEastAsia" w:hAnsiTheme="minorHAnsi"/>
+          <w:sz w:val="22"/>
+          <w:szCs w:val="22"/>
         </w:rPr>
         <w:t>Tan</w:t>
       </w:r>
@@ -1317,11 +1294,27 @@
       <w:r>
         <w:rPr>
           <w:rStyle w:val="Strong"/>
+          <w:b w:val="0"/>
+          <w:bCs w:val="0"/>
         </w:rPr>
-        <w:t>explicitly assign the operator and first operand in the state</w:t>
-      </w:r>
-      <w:r>
-        <w:t>, like this:</w:t>
+        <w:t>explicitly assign the operator</w:t>
+      </w:r>
+      <w:r>
+        <w:rPr>
+          <w:rStyle w:val="Strong"/>
+          <w:b w:val="0"/>
+          <w:bCs w:val="0"/>
+        </w:rPr>
+        <w:t>,</w:t>
+      </w:r>
+      <w:r>
+        <w:rPr>
+          <w:rStyle w:val="Strong"/>
+        </w:rPr>
+        <w:t xml:space="preserve"> </w:t>
+      </w:r>
+      <w:r>
+        <w:t>like this:</w:t>
       </w:r>
     </w:p>
     <w:p>
@@ -1342,31 +1335,6 @@
     </w:p>
     <w:p>
       <w:pPr>
-        <w:pStyle w:val="HTMLPreformatted"/>
-        <w:rPr>
-          <w:rStyle w:val="HTMLCode"/>
-          <w:rFonts w:eastAsiaTheme="majorEastAsia"/>
-        </w:rPr>
-      </w:pPr>
-      <w:proofErr w:type="spellStart"/>
-      <w:r>
-        <w:rPr>
-          <w:rStyle w:val="HTMLCode"/>
-          <w:rFonts w:eastAsiaTheme="majorEastAsia"/>
-        </w:rPr>
-        <w:t>firstOperand</w:t>
-      </w:r>
-      <w:proofErr w:type="spellEnd"/>
-      <w:r>
-        <w:rPr>
-          <w:rStyle w:val="HTMLCode"/>
-          <w:rFonts w:eastAsiaTheme="majorEastAsia"/>
-        </w:rPr>
-        <w:t xml:space="preserve"> = input</w:t>
-      </w:r>
-    </w:p>
-    <w:p>
-      <w:pPr>
         <w:pStyle w:val="NormalWeb"/>
       </w:pPr>
       <w:r>
@@ -1399,7 +1367,64 @@
         <w:t>Cos(45)</w:t>
       </w:r>
       <w:r>
-        <w:t xml:space="preserve">, and </w:t>
+        <w:t>,</w:t>
+      </w:r>
+      <w:r>
+        <w:t xml:space="preserve"> </w:t>
+      </w:r>
+      <w:r>
+        <w:rPr>
+          <w:rStyle w:val="HTMLCode"/>
+          <w:rFonts w:eastAsiaTheme="majorEastAsia"/>
+        </w:rPr>
+        <w:t>Log</w:t>
+      </w:r>
+      <w:r>
+        <w:rPr>
+          <w:rStyle w:val="HTMLCode"/>
+          <w:rFonts w:eastAsiaTheme="majorEastAsia"/>
+        </w:rPr>
+        <w:t>(10)</w:t>
+      </w:r>
+      <w:r>
+        <w:t xml:space="preserve">, </w:t>
+      </w:r>
+      <w:r>
+        <w:rPr>
+          <w:rStyle w:val="HTMLCode"/>
+          <w:rFonts w:eastAsiaTheme="majorEastAsia"/>
+        </w:rPr>
+        <w:t>Ln</w:t>
+      </w:r>
+      <w:r>
+        <w:rPr>
+          <w:rStyle w:val="HTMLCode"/>
+          <w:rFonts w:eastAsiaTheme="majorEastAsia"/>
+        </w:rPr>
+        <w:t>(10)</w:t>
+      </w:r>
+      <w:r>
+        <w:t xml:space="preserve">, </w:t>
+      </w:r>
+      <w:r>
+        <w:rPr>
+          <w:rStyle w:val="HTMLCode"/>
+          <w:rFonts w:eastAsiaTheme="majorEastAsia"/>
+        </w:rPr>
+        <w:t>√</w:t>
+      </w:r>
+      <w:r>
+        <w:rPr>
+          <w:rStyle w:val="HTMLCode"/>
+          <w:rFonts w:eastAsiaTheme="majorEastAsia"/>
+        </w:rPr>
+        <w:t>(9)</w:t>
+      </w:r>
+      <w:r>
+        <w:t xml:space="preserve"> </w:t>
+      </w:r>
+      <w:r>
+        <w:t xml:space="preserve"> and </w:t>
       </w:r>
       <w:r>
         <w:rPr>
@@ -1448,42 +1473,12 @@
         <w:t>√</w:t>
       </w:r>
       <w:r>
-        <w:t xml:space="preserve">, but these </w:t>
-      </w:r>
-      <w:proofErr w:type="gramStart"/>
-      <w:r>
-        <w:t>only</w:t>
-      </w:r>
-      <w:proofErr w:type="gramEnd"/>
-      <w:r>
-        <w:t xml:space="preserve"> required</w:t>
-      </w:r>
-      <w:r>
-        <w:t>:</w:t>
+        <w:t>.</w:t>
       </w:r>
     </w:p>
     <w:p>
       <w:pPr>
-        <w:pStyle w:val="HTMLPreformatted"/>
-        <w:rPr>
-          <w:rStyle w:val="HTMLCode"/>
-          <w:rFonts w:eastAsiaTheme="majorEastAsia"/>
-        </w:rPr>
-      </w:pPr>
-      <w:r>
-        <w:rPr>
-          <w:rStyle w:val="HTMLCode"/>
-          <w:rFonts w:eastAsiaTheme="majorEastAsia"/>
-        </w:rPr>
-        <w:t>operator = button</w:t>
-      </w:r>
-    </w:p>
-    <w:p>
-      <w:pPr>
-        <w:pStyle w:val="HTMLPreformatted"/>
-        <w:rPr>
-          <w:rFonts w:eastAsiaTheme="majorEastAsia"/>
-        </w:rPr>
+        <w:pStyle w:val="NormalWeb"/>
       </w:pPr>
     </w:p>
     <w:p>
@@ -1550,7 +1545,19 @@
         <w:t>More Functions:</w:t>
       </w:r>
       <w:r>
-        <w:t xml:space="preserve"> Include additional scientific operations (e.g., factorial, exponentiation).</w:t>
+        <w:t xml:space="preserve"> Include additional scientific operations (e.g., factorial, exponentiation)</w:t>
+      </w:r>
+      <w:r>
+        <w:t xml:space="preserve"> via 2</w:t>
+      </w:r>
+      <w:r>
+        <w:rPr>
+          <w:vertAlign w:val="superscript"/>
+        </w:rPr>
+        <w:t>nd</w:t>
+      </w:r>
+      <w:r>
+        <w:t xml:space="preserve"> button</w:t>
       </w:r>
     </w:p>
     <w:p>
@@ -1594,6 +1601,8 @@
       <w:r>
         <w:rPr>
           <w:rStyle w:val="Strong"/>
+          <w:b w:val="0"/>
+          <w:bCs w:val="0"/>
         </w:rPr>
         <w:t>Android development with Jetpack Compose</w:t>
       </w:r>
@@ -1603,6 +1612,8 @@
       <w:r>
         <w:rPr>
           <w:rStyle w:val="Strong"/>
+          <w:b w:val="0"/>
+          <w:bCs w:val="0"/>
         </w:rPr>
         <w:t>advanced mathematical operations, history tracking, and a modern UI</w:t>
       </w:r>
@@ -1630,11 +1641,19 @@
     </w:p>
     <w:p>
       <w:pPr>
+        <w:pStyle w:val="NormalWeb"/>
+      </w:pPr>
+    </w:p>
+    <w:p>
+      <w:pPr>
         <w:pStyle w:val="Heading1"/>
       </w:pPr>
       <w:r>
         <w:lastRenderedPageBreak/>
         <w:t>Appendix</w:t>
+      </w:r>
+      <w:r>
+        <w:t xml:space="preserve"> &amp; Acknowledgements</w:t>
       </w:r>
     </w:p>
     <w:p/>
@@ -1643,20 +1662,84 @@
         <w:pStyle w:val="Heading2"/>
       </w:pPr>
       <w:r>
+        <w:t>Acknowledgement</w:t>
+      </w:r>
+    </w:p>
+    <w:p>
+      <w:pPr>
+        <w:pStyle w:val="NoSpacing"/>
+      </w:pPr>
+      <w:r>
+        <w:t xml:space="preserve">ChatGPT, </w:t>
+      </w:r>
+      <w:proofErr w:type="spellStart"/>
+      <w:r>
+        <w:t>Deepseek</w:t>
+      </w:r>
+      <w:proofErr w:type="spellEnd"/>
+      <w:r>
+        <w:t xml:space="preserve"> &amp; Gemini</w:t>
+      </w:r>
+      <w:r>
+        <w:br/>
+        <w:t xml:space="preserve">AI was utilized during the design and debug of this application. It was used to generate a template, explain how different functions worked and </w:t>
+      </w:r>
+      <w:proofErr w:type="gramStart"/>
+      <w:r>
+        <w:t>gave</w:t>
+      </w:r>
+      <w:proofErr w:type="gramEnd"/>
+      <w:r>
+        <w:t xml:space="preserve"> examples of how to execute certain functionality. In order of reliability on their responses starting with most reliable, is ChatGPT, </w:t>
+      </w:r>
+      <w:proofErr w:type="spellStart"/>
+      <w:r>
+        <w:t>DeepSeek</w:t>
+      </w:r>
+      <w:proofErr w:type="spellEnd"/>
+      <w:r>
+        <w:t>, Gemini.</w:t>
+      </w:r>
+      <w:r>
+        <w:br/>
+        <w:t xml:space="preserve">The integrated Gemini AI inside Android Studio was not as helpful as ChatGPT or </w:t>
+      </w:r>
+      <w:proofErr w:type="spellStart"/>
+      <w:r>
+        <w:t>DeepSeek</w:t>
+      </w:r>
+      <w:proofErr w:type="spellEnd"/>
+      <w:r>
+        <w:t>. It would often explain things very well, but it would not help fix issues in the code or generate code files.</w:t>
+      </w:r>
+      <w:r>
+        <w:br/>
+        <w:t>ChatGPT was used to expand the given button functionality and error chart.</w:t>
+      </w:r>
+      <w:r>
+        <w:br/>
+        <w:t>ChatGPT was used to help make a template for the design report.</w:t>
+      </w:r>
+    </w:p>
+    <w:p>
+      <w:pPr>
+        <w:pStyle w:val="Heading2"/>
+      </w:pPr>
+      <w:r>
         <w:t>Button Functionality</w:t>
       </w:r>
     </w:p>
     <w:tbl>
       <w:tblPr>
-        <w:tblW w:w="8460" w:type="dxa"/>
-        <w:tblInd w:w="118" w:type="dxa"/>
+        <w:tblW w:w="8740" w:type="dxa"/>
+        <w:tblInd w:w="-162" w:type="dxa"/>
         <w:tblLook w:val="04A0" w:firstRow="1" w:lastRow="0" w:firstColumn="1" w:lastColumn="0" w:noHBand="0" w:noVBand="1"/>
       </w:tblPr>
       <w:tblGrid>
-        <w:gridCol w:w="2120"/>
-        <w:gridCol w:w="2080"/>
-        <w:gridCol w:w="1280"/>
-        <w:gridCol w:w="2980"/>
+        <w:gridCol w:w="2400"/>
+        <w:gridCol w:w="2370"/>
+        <w:gridCol w:w="1440"/>
+        <w:gridCol w:w="2530"/>
       </w:tblGrid>
       <w:tr>
         <w:trPr>
@@ -1664,7 +1747,7 @@
         </w:trPr>
         <w:tc>
           <w:tcPr>
-            <w:tcW w:w="2120" w:type="dxa"/>
+            <w:tcW w:w="2400" w:type="dxa"/>
             <w:tcBorders>
               <w:top w:val="single" w:sz="8" w:space="0" w:color="auto"/>
               <w:left w:val="single" w:sz="8" w:space="0" w:color="auto"/>
@@ -1704,7 +1787,7 @@
         </w:tc>
         <w:tc>
           <w:tcPr>
-            <w:tcW w:w="2080" w:type="dxa"/>
+            <w:tcW w:w="2370" w:type="dxa"/>
             <w:tcBorders>
               <w:top w:val="single" w:sz="8" w:space="0" w:color="auto"/>
               <w:left w:val="nil"/>
@@ -1744,7 +1827,7 @@
         </w:tc>
         <w:tc>
           <w:tcPr>
-            <w:tcW w:w="1280" w:type="dxa"/>
+            <w:tcW w:w="1440" w:type="dxa"/>
             <w:tcBorders>
               <w:top w:val="single" w:sz="8" w:space="0" w:color="auto"/>
               <w:left w:val="nil"/>
@@ -1784,7 +1867,7 @@
         </w:tc>
         <w:tc>
           <w:tcPr>
-            <w:tcW w:w="2980" w:type="dxa"/>
+            <w:tcW w:w="2530" w:type="dxa"/>
             <w:tcBorders>
               <w:top w:val="single" w:sz="8" w:space="0" w:color="auto"/>
               <w:left w:val="nil"/>
@@ -1829,7 +1912,7 @@
         </w:trPr>
         <w:tc>
           <w:tcPr>
-            <w:tcW w:w="2120" w:type="dxa"/>
+            <w:tcW w:w="2400" w:type="dxa"/>
             <w:tcBorders>
               <w:top w:val="nil"/>
               <w:left w:val="single" w:sz="8" w:space="0" w:color="auto"/>
@@ -1865,7 +1948,7 @@
         </w:tc>
         <w:tc>
           <w:tcPr>
-            <w:tcW w:w="2080" w:type="dxa"/>
+            <w:tcW w:w="2370" w:type="dxa"/>
             <w:tcBorders>
               <w:top w:val="nil"/>
               <w:left w:val="nil"/>
@@ -1901,7 +1984,7 @@
         </w:tc>
         <w:tc>
           <w:tcPr>
-            <w:tcW w:w="1280" w:type="dxa"/>
+            <w:tcW w:w="1440" w:type="dxa"/>
             <w:tcBorders>
               <w:top w:val="nil"/>
               <w:left w:val="nil"/>
@@ -1937,7 +2020,7 @@
         </w:tc>
         <w:tc>
           <w:tcPr>
-            <w:tcW w:w="2980" w:type="dxa"/>
+            <w:tcW w:w="2530" w:type="dxa"/>
             <w:tcBorders>
               <w:top w:val="nil"/>
               <w:left w:val="nil"/>
@@ -1978,7 +2061,7 @@
         </w:trPr>
         <w:tc>
           <w:tcPr>
-            <w:tcW w:w="2120" w:type="dxa"/>
+            <w:tcW w:w="2400" w:type="dxa"/>
             <w:tcBorders>
               <w:top w:val="nil"/>
               <w:left w:val="single" w:sz="8" w:space="0" w:color="auto"/>
@@ -2014,7 +2097,7 @@
         </w:tc>
         <w:tc>
           <w:tcPr>
-            <w:tcW w:w="2080" w:type="dxa"/>
+            <w:tcW w:w="2370" w:type="dxa"/>
             <w:tcBorders>
               <w:top w:val="nil"/>
               <w:left w:val="nil"/>
@@ -2050,7 +2133,7 @@
         </w:tc>
         <w:tc>
           <w:tcPr>
-            <w:tcW w:w="1280" w:type="dxa"/>
+            <w:tcW w:w="1440" w:type="dxa"/>
             <w:tcBorders>
               <w:top w:val="nil"/>
               <w:left w:val="nil"/>
@@ -2086,7 +2169,7 @@
         </w:tc>
         <w:tc>
           <w:tcPr>
-            <w:tcW w:w="2980" w:type="dxa"/>
+            <w:tcW w:w="2530" w:type="dxa"/>
             <w:tcBorders>
               <w:top w:val="nil"/>
               <w:left w:val="nil"/>
@@ -2127,7 +2210,7 @@
         </w:trPr>
         <w:tc>
           <w:tcPr>
-            <w:tcW w:w="2120" w:type="dxa"/>
+            <w:tcW w:w="2400" w:type="dxa"/>
             <w:tcBorders>
               <w:top w:val="nil"/>
               <w:left w:val="single" w:sz="8" w:space="0" w:color="auto"/>
@@ -2163,7 +2246,7 @@
         </w:tc>
         <w:tc>
           <w:tcPr>
-            <w:tcW w:w="2080" w:type="dxa"/>
+            <w:tcW w:w="2370" w:type="dxa"/>
             <w:tcBorders>
               <w:top w:val="nil"/>
               <w:left w:val="nil"/>
@@ -2199,7 +2282,7 @@
         </w:tc>
         <w:tc>
           <w:tcPr>
-            <w:tcW w:w="1280" w:type="dxa"/>
+            <w:tcW w:w="1440" w:type="dxa"/>
             <w:tcBorders>
               <w:top w:val="nil"/>
               <w:left w:val="nil"/>
@@ -2235,7 +2318,7 @@
         </w:tc>
         <w:tc>
           <w:tcPr>
-            <w:tcW w:w="2980" w:type="dxa"/>
+            <w:tcW w:w="2530" w:type="dxa"/>
             <w:tcBorders>
               <w:top w:val="nil"/>
               <w:left w:val="nil"/>
@@ -2276,7 +2359,7 @@
         </w:trPr>
         <w:tc>
           <w:tcPr>
-            <w:tcW w:w="2120" w:type="dxa"/>
+            <w:tcW w:w="2400" w:type="dxa"/>
             <w:tcBorders>
               <w:top w:val="nil"/>
               <w:left w:val="single" w:sz="8" w:space="0" w:color="auto"/>
@@ -2312,7 +2395,7 @@
         </w:tc>
         <w:tc>
           <w:tcPr>
-            <w:tcW w:w="2080" w:type="dxa"/>
+            <w:tcW w:w="2370" w:type="dxa"/>
             <w:tcBorders>
               <w:top w:val="nil"/>
               <w:left w:val="nil"/>
@@ -2348,7 +2431,7 @@
         </w:tc>
         <w:tc>
           <w:tcPr>
-            <w:tcW w:w="1280" w:type="dxa"/>
+            <w:tcW w:w="1440" w:type="dxa"/>
             <w:tcBorders>
               <w:top w:val="nil"/>
               <w:left w:val="nil"/>
@@ -2384,7 +2467,7 @@
         </w:tc>
         <w:tc>
           <w:tcPr>
-            <w:tcW w:w="2980" w:type="dxa"/>
+            <w:tcW w:w="2530" w:type="dxa"/>
             <w:tcBorders>
               <w:top w:val="nil"/>
               <w:left w:val="nil"/>
@@ -2425,7 +2508,7 @@
         </w:trPr>
         <w:tc>
           <w:tcPr>
-            <w:tcW w:w="2120" w:type="dxa"/>
+            <w:tcW w:w="2400" w:type="dxa"/>
             <w:tcBorders>
               <w:top w:val="nil"/>
               <w:left w:val="single" w:sz="8" w:space="0" w:color="auto"/>
@@ -2461,7 +2544,7 @@
         </w:tc>
         <w:tc>
           <w:tcPr>
-            <w:tcW w:w="2080" w:type="dxa"/>
+            <w:tcW w:w="2370" w:type="dxa"/>
             <w:tcBorders>
               <w:top w:val="nil"/>
               <w:left w:val="nil"/>
@@ -2497,7 +2580,7 @@
         </w:tc>
         <w:tc>
           <w:tcPr>
-            <w:tcW w:w="1280" w:type="dxa"/>
+            <w:tcW w:w="1440" w:type="dxa"/>
             <w:tcBorders>
               <w:top w:val="nil"/>
               <w:left w:val="nil"/>
@@ -2533,7 +2616,7 @@
         </w:tc>
         <w:tc>
           <w:tcPr>
-            <w:tcW w:w="2980" w:type="dxa"/>
+            <w:tcW w:w="2530" w:type="dxa"/>
             <w:tcBorders>
               <w:top w:val="nil"/>
               <w:left w:val="nil"/>
@@ -2574,7 +2657,7 @@
         </w:trPr>
         <w:tc>
           <w:tcPr>
-            <w:tcW w:w="2120" w:type="dxa"/>
+            <w:tcW w:w="2400" w:type="dxa"/>
             <w:tcBorders>
               <w:top w:val="nil"/>
               <w:left w:val="single" w:sz="8" w:space="0" w:color="auto"/>
@@ -2610,7 +2693,7 @@
         </w:tc>
         <w:tc>
           <w:tcPr>
-            <w:tcW w:w="2080" w:type="dxa"/>
+            <w:tcW w:w="2370" w:type="dxa"/>
             <w:tcBorders>
               <w:top w:val="nil"/>
               <w:left w:val="nil"/>
@@ -2646,7 +2729,7 @@
         </w:tc>
         <w:tc>
           <w:tcPr>
-            <w:tcW w:w="1280" w:type="dxa"/>
+            <w:tcW w:w="1440" w:type="dxa"/>
             <w:tcBorders>
               <w:top w:val="nil"/>
               <w:left w:val="nil"/>
@@ -2682,7 +2765,7 @@
         </w:tc>
         <w:tc>
           <w:tcPr>
-            <w:tcW w:w="2980" w:type="dxa"/>
+            <w:tcW w:w="2530" w:type="dxa"/>
             <w:tcBorders>
               <w:top w:val="nil"/>
               <w:left w:val="nil"/>
@@ -2734,7 +2817,7 @@
         </w:trPr>
         <w:tc>
           <w:tcPr>
-            <w:tcW w:w="2120" w:type="dxa"/>
+            <w:tcW w:w="2400" w:type="dxa"/>
             <w:tcBorders>
               <w:top w:val="nil"/>
               <w:left w:val="single" w:sz="8" w:space="0" w:color="auto"/>
@@ -2770,7 +2853,7 @@
         </w:tc>
         <w:tc>
           <w:tcPr>
-            <w:tcW w:w="2080" w:type="dxa"/>
+            <w:tcW w:w="2370" w:type="dxa"/>
             <w:tcBorders>
               <w:top w:val="nil"/>
               <w:left w:val="nil"/>
@@ -2806,7 +2889,7 @@
         </w:tc>
         <w:tc>
           <w:tcPr>
-            <w:tcW w:w="1280" w:type="dxa"/>
+            <w:tcW w:w="1440" w:type="dxa"/>
             <w:tcBorders>
               <w:top w:val="nil"/>
               <w:left w:val="nil"/>
@@ -2842,7 +2925,7 @@
         </w:tc>
         <w:tc>
           <w:tcPr>
-            <w:tcW w:w="2980" w:type="dxa"/>
+            <w:tcW w:w="2530" w:type="dxa"/>
             <w:tcBorders>
               <w:top w:val="nil"/>
               <w:left w:val="nil"/>
@@ -2883,7 +2966,7 @@
         </w:trPr>
         <w:tc>
           <w:tcPr>
-            <w:tcW w:w="2120" w:type="dxa"/>
+            <w:tcW w:w="2400" w:type="dxa"/>
             <w:tcBorders>
               <w:top w:val="nil"/>
               <w:left w:val="single" w:sz="8" w:space="0" w:color="auto"/>
@@ -2919,7 +3002,7 @@
         </w:tc>
         <w:tc>
           <w:tcPr>
-            <w:tcW w:w="2080" w:type="dxa"/>
+            <w:tcW w:w="2370" w:type="dxa"/>
             <w:tcBorders>
               <w:top w:val="nil"/>
               <w:left w:val="nil"/>
@@ -2955,7 +3038,7 @@
         </w:tc>
         <w:tc>
           <w:tcPr>
-            <w:tcW w:w="1280" w:type="dxa"/>
+            <w:tcW w:w="1440" w:type="dxa"/>
             <w:tcBorders>
               <w:top w:val="nil"/>
               <w:left w:val="nil"/>
@@ -2991,7 +3074,7 @@
         </w:tc>
         <w:tc>
           <w:tcPr>
-            <w:tcW w:w="2980" w:type="dxa"/>
+            <w:tcW w:w="2530" w:type="dxa"/>
             <w:tcBorders>
               <w:top w:val="nil"/>
               <w:left w:val="nil"/>
@@ -3032,7 +3115,7 @@
         </w:trPr>
         <w:tc>
           <w:tcPr>
-            <w:tcW w:w="2120" w:type="dxa"/>
+            <w:tcW w:w="2400" w:type="dxa"/>
             <w:tcBorders>
               <w:top w:val="nil"/>
               <w:left w:val="single" w:sz="8" w:space="0" w:color="auto"/>
@@ -3068,7 +3151,7 @@
         </w:tc>
         <w:tc>
           <w:tcPr>
-            <w:tcW w:w="2080" w:type="dxa"/>
+            <w:tcW w:w="2370" w:type="dxa"/>
             <w:tcBorders>
               <w:top w:val="nil"/>
               <w:left w:val="nil"/>
@@ -3104,7 +3187,7 @@
         </w:tc>
         <w:tc>
           <w:tcPr>
-            <w:tcW w:w="1280" w:type="dxa"/>
+            <w:tcW w:w="1440" w:type="dxa"/>
             <w:tcBorders>
               <w:top w:val="nil"/>
               <w:left w:val="nil"/>
@@ -3140,7 +3223,7 @@
         </w:tc>
         <w:tc>
           <w:tcPr>
-            <w:tcW w:w="2980" w:type="dxa"/>
+            <w:tcW w:w="2530" w:type="dxa"/>
             <w:tcBorders>
               <w:top w:val="nil"/>
               <w:left w:val="nil"/>
@@ -3181,7 +3264,7 @@
         </w:trPr>
         <w:tc>
           <w:tcPr>
-            <w:tcW w:w="2120" w:type="dxa"/>
+            <w:tcW w:w="2400" w:type="dxa"/>
             <w:tcBorders>
               <w:top w:val="nil"/>
               <w:left w:val="single" w:sz="8" w:space="0" w:color="auto"/>
@@ -3217,7 +3300,7 @@
         </w:tc>
         <w:tc>
           <w:tcPr>
-            <w:tcW w:w="2080" w:type="dxa"/>
+            <w:tcW w:w="2370" w:type="dxa"/>
             <w:tcBorders>
               <w:top w:val="nil"/>
               <w:left w:val="nil"/>
@@ -3253,7 +3336,7 @@
         </w:tc>
         <w:tc>
           <w:tcPr>
-            <w:tcW w:w="1280" w:type="dxa"/>
+            <w:tcW w:w="1440" w:type="dxa"/>
             <w:tcBorders>
               <w:top w:val="nil"/>
               <w:left w:val="nil"/>
@@ -3289,7 +3372,7 @@
         </w:tc>
         <w:tc>
           <w:tcPr>
-            <w:tcW w:w="2980" w:type="dxa"/>
+            <w:tcW w:w="2530" w:type="dxa"/>
             <w:tcBorders>
               <w:top w:val="nil"/>
               <w:left w:val="nil"/>
@@ -3330,7 +3413,7 @@
         </w:trPr>
         <w:tc>
           <w:tcPr>
-            <w:tcW w:w="2120" w:type="dxa"/>
+            <w:tcW w:w="2400" w:type="dxa"/>
             <w:tcBorders>
               <w:top w:val="nil"/>
               <w:left w:val="single" w:sz="8" w:space="0" w:color="auto"/>
@@ -3366,7 +3449,7 @@
         </w:tc>
         <w:tc>
           <w:tcPr>
-            <w:tcW w:w="2080" w:type="dxa"/>
+            <w:tcW w:w="2370" w:type="dxa"/>
             <w:tcBorders>
               <w:top w:val="nil"/>
               <w:left w:val="nil"/>
@@ -3402,7 +3485,7 @@
         </w:tc>
         <w:tc>
           <w:tcPr>
-            <w:tcW w:w="1280" w:type="dxa"/>
+            <w:tcW w:w="1440" w:type="dxa"/>
             <w:tcBorders>
               <w:top w:val="nil"/>
               <w:left w:val="nil"/>
@@ -3438,7 +3521,7 @@
         </w:tc>
         <w:tc>
           <w:tcPr>
-            <w:tcW w:w="2980" w:type="dxa"/>
+            <w:tcW w:w="2530" w:type="dxa"/>
             <w:tcBorders>
               <w:top w:val="nil"/>
               <w:left w:val="nil"/>
@@ -3479,7 +3562,7 @@
         </w:trPr>
         <w:tc>
           <w:tcPr>
-            <w:tcW w:w="2120" w:type="dxa"/>
+            <w:tcW w:w="2400" w:type="dxa"/>
             <w:tcBorders>
               <w:top w:val="nil"/>
               <w:left w:val="single" w:sz="8" w:space="0" w:color="auto"/>
@@ -3515,7 +3598,7 @@
         </w:tc>
         <w:tc>
           <w:tcPr>
-            <w:tcW w:w="2080" w:type="dxa"/>
+            <w:tcW w:w="2370" w:type="dxa"/>
             <w:tcBorders>
               <w:top w:val="nil"/>
               <w:left w:val="nil"/>
@@ -3551,7 +3634,7 @@
         </w:tc>
         <w:tc>
           <w:tcPr>
-            <w:tcW w:w="1280" w:type="dxa"/>
+            <w:tcW w:w="1440" w:type="dxa"/>
             <w:tcBorders>
               <w:top w:val="nil"/>
               <w:left w:val="nil"/>
@@ -3587,7 +3670,7 @@
         </w:tc>
         <w:tc>
           <w:tcPr>
-            <w:tcW w:w="2980" w:type="dxa"/>
+            <w:tcW w:w="2530" w:type="dxa"/>
             <w:tcBorders>
               <w:top w:val="nil"/>
               <w:left w:val="nil"/>
@@ -3628,7 +3711,7 @@
         </w:trPr>
         <w:tc>
           <w:tcPr>
-            <w:tcW w:w="2120" w:type="dxa"/>
+            <w:tcW w:w="2400" w:type="dxa"/>
             <w:tcBorders>
               <w:top w:val="nil"/>
               <w:left w:val="single" w:sz="8" w:space="0" w:color="auto"/>
@@ -3664,7 +3747,7 @@
         </w:tc>
         <w:tc>
           <w:tcPr>
-            <w:tcW w:w="2080" w:type="dxa"/>
+            <w:tcW w:w="2370" w:type="dxa"/>
             <w:tcBorders>
               <w:top w:val="nil"/>
               <w:left w:val="nil"/>
@@ -3700,7 +3783,7 @@
         </w:tc>
         <w:tc>
           <w:tcPr>
-            <w:tcW w:w="1280" w:type="dxa"/>
+            <w:tcW w:w="1440" w:type="dxa"/>
             <w:tcBorders>
               <w:top w:val="nil"/>
               <w:left w:val="nil"/>
@@ -3736,7 +3819,7 @@
         </w:tc>
         <w:tc>
           <w:tcPr>
-            <w:tcW w:w="2980" w:type="dxa"/>
+            <w:tcW w:w="2530" w:type="dxa"/>
             <w:tcBorders>
               <w:top w:val="nil"/>
               <w:left w:val="nil"/>
@@ -3777,7 +3860,7 @@
         </w:trPr>
         <w:tc>
           <w:tcPr>
-            <w:tcW w:w="2120" w:type="dxa"/>
+            <w:tcW w:w="2400" w:type="dxa"/>
             <w:tcBorders>
               <w:top w:val="nil"/>
               <w:left w:val="single" w:sz="8" w:space="0" w:color="auto"/>
@@ -3813,7 +3896,7 @@
         </w:tc>
         <w:tc>
           <w:tcPr>
-            <w:tcW w:w="2080" w:type="dxa"/>
+            <w:tcW w:w="2370" w:type="dxa"/>
             <w:tcBorders>
               <w:top w:val="nil"/>
               <w:left w:val="nil"/>
@@ -3849,7 +3932,7 @@
         </w:tc>
         <w:tc>
           <w:tcPr>
-            <w:tcW w:w="1280" w:type="dxa"/>
+            <w:tcW w:w="1440" w:type="dxa"/>
             <w:tcBorders>
               <w:top w:val="nil"/>
               <w:left w:val="nil"/>
@@ -3885,7 +3968,7 @@
         </w:tc>
         <w:tc>
           <w:tcPr>
-            <w:tcW w:w="2980" w:type="dxa"/>
+            <w:tcW w:w="2530" w:type="dxa"/>
             <w:tcBorders>
               <w:top w:val="nil"/>
               <w:left w:val="nil"/>
@@ -3926,7 +4009,7 @@
         </w:trPr>
         <w:tc>
           <w:tcPr>
-            <w:tcW w:w="2120" w:type="dxa"/>
+            <w:tcW w:w="2400" w:type="dxa"/>
             <w:tcBorders>
               <w:top w:val="nil"/>
               <w:left w:val="single" w:sz="8" w:space="0" w:color="auto"/>
@@ -3962,7 +4045,7 @@
         </w:tc>
         <w:tc>
           <w:tcPr>
-            <w:tcW w:w="2080" w:type="dxa"/>
+            <w:tcW w:w="2370" w:type="dxa"/>
             <w:tcBorders>
               <w:top w:val="nil"/>
               <w:left w:val="nil"/>
@@ -3998,7 +4081,7 @@
         </w:tc>
         <w:tc>
           <w:tcPr>
-            <w:tcW w:w="1280" w:type="dxa"/>
+            <w:tcW w:w="1440" w:type="dxa"/>
             <w:tcBorders>
               <w:top w:val="nil"/>
               <w:left w:val="nil"/>
@@ -4034,7 +4117,7 @@
         </w:tc>
         <w:tc>
           <w:tcPr>
-            <w:tcW w:w="2980" w:type="dxa"/>
+            <w:tcW w:w="2530" w:type="dxa"/>
             <w:tcBorders>
               <w:top w:val="nil"/>
               <w:left w:val="nil"/>
@@ -4075,7 +4158,7 @@
         </w:trPr>
         <w:tc>
           <w:tcPr>
-            <w:tcW w:w="2120" w:type="dxa"/>
+            <w:tcW w:w="2400" w:type="dxa"/>
             <w:tcBorders>
               <w:top w:val="nil"/>
               <w:left w:val="single" w:sz="8" w:space="0" w:color="auto"/>
@@ -4111,7 +4194,7 @@
         </w:tc>
         <w:tc>
           <w:tcPr>
-            <w:tcW w:w="2080" w:type="dxa"/>
+            <w:tcW w:w="2370" w:type="dxa"/>
             <w:tcBorders>
               <w:top w:val="nil"/>
               <w:left w:val="nil"/>
@@ -4147,7 +4230,7 @@
         </w:tc>
         <w:tc>
           <w:tcPr>
-            <w:tcW w:w="1280" w:type="dxa"/>
+            <w:tcW w:w="1440" w:type="dxa"/>
             <w:tcBorders>
               <w:top w:val="nil"/>
               <w:left w:val="nil"/>
@@ -4183,7 +4266,7 @@
         </w:tc>
         <w:tc>
           <w:tcPr>
-            <w:tcW w:w="2980" w:type="dxa"/>
+            <w:tcW w:w="2530" w:type="dxa"/>
             <w:tcBorders>
               <w:top w:val="nil"/>
               <w:left w:val="nil"/>
@@ -4224,7 +4307,7 @@
         </w:trPr>
         <w:tc>
           <w:tcPr>
-            <w:tcW w:w="2120" w:type="dxa"/>
+            <w:tcW w:w="2400" w:type="dxa"/>
             <w:tcBorders>
               <w:top w:val="nil"/>
               <w:left w:val="single" w:sz="8" w:space="0" w:color="auto"/>
@@ -4260,7 +4343,7 @@
         </w:tc>
         <w:tc>
           <w:tcPr>
-            <w:tcW w:w="2080" w:type="dxa"/>
+            <w:tcW w:w="2370" w:type="dxa"/>
             <w:tcBorders>
               <w:top w:val="nil"/>
               <w:left w:val="nil"/>
@@ -4296,7 +4379,7 @@
         </w:tc>
         <w:tc>
           <w:tcPr>
-            <w:tcW w:w="1280" w:type="dxa"/>
+            <w:tcW w:w="1440" w:type="dxa"/>
             <w:tcBorders>
               <w:top w:val="nil"/>
               <w:left w:val="nil"/>
@@ -4332,7 +4415,7 @@
         </w:tc>
         <w:tc>
           <w:tcPr>
-            <w:tcW w:w="2980" w:type="dxa"/>
+            <w:tcW w:w="2530" w:type="dxa"/>
             <w:tcBorders>
               <w:top w:val="nil"/>
               <w:left w:val="nil"/>
@@ -4373,7 +4456,7 @@
         </w:trPr>
         <w:tc>
           <w:tcPr>
-            <w:tcW w:w="2120" w:type="dxa"/>
+            <w:tcW w:w="2400" w:type="dxa"/>
             <w:tcBorders>
               <w:top w:val="nil"/>
               <w:left w:val="single" w:sz="8" w:space="0" w:color="auto"/>
@@ -4409,7 +4492,7 @@
         </w:tc>
         <w:tc>
           <w:tcPr>
-            <w:tcW w:w="2080" w:type="dxa"/>
+            <w:tcW w:w="2370" w:type="dxa"/>
             <w:tcBorders>
               <w:top w:val="nil"/>
               <w:left w:val="nil"/>
@@ -4445,7 +4528,7 @@
         </w:tc>
         <w:tc>
           <w:tcPr>
-            <w:tcW w:w="1280" w:type="dxa"/>
+            <w:tcW w:w="1440" w:type="dxa"/>
             <w:tcBorders>
               <w:top w:val="nil"/>
               <w:left w:val="nil"/>
@@ -4481,7 +4564,7 @@
         </w:tc>
         <w:tc>
           <w:tcPr>
-            <w:tcW w:w="2980" w:type="dxa"/>
+            <w:tcW w:w="2530" w:type="dxa"/>
             <w:tcBorders>
               <w:top w:val="nil"/>
               <w:left w:val="nil"/>
@@ -4518,11 +4601,11 @@
       </w:tr>
       <w:tr>
         <w:trPr>
-          <w:trHeight w:val="300"/>
+          <w:trHeight w:val="323"/>
         </w:trPr>
         <w:tc>
           <w:tcPr>
-            <w:tcW w:w="2120" w:type="dxa"/>
+            <w:tcW w:w="2400" w:type="dxa"/>
             <w:tcBorders>
               <w:top w:val="nil"/>
               <w:left w:val="single" w:sz="8" w:space="0" w:color="auto"/>
@@ -4558,7 +4641,7 @@
         </w:tc>
         <w:tc>
           <w:tcPr>
-            <w:tcW w:w="2080" w:type="dxa"/>
+            <w:tcW w:w="2370" w:type="dxa"/>
             <w:tcBorders>
               <w:top w:val="nil"/>
               <w:left w:val="nil"/>
@@ -4594,7 +4677,7 @@
         </w:tc>
         <w:tc>
           <w:tcPr>
-            <w:tcW w:w="1280" w:type="dxa"/>
+            <w:tcW w:w="1440" w:type="dxa"/>
             <w:tcBorders>
               <w:top w:val="nil"/>
               <w:left w:val="nil"/>
@@ -4630,7 +4713,7 @@
         </w:tc>
         <w:tc>
           <w:tcPr>
-            <w:tcW w:w="2980" w:type="dxa"/>
+            <w:tcW w:w="2530" w:type="dxa"/>
             <w:tcBorders>
               <w:top w:val="nil"/>
               <w:left w:val="nil"/>
@@ -4671,7 +4754,7 @@
         </w:trPr>
         <w:tc>
           <w:tcPr>
-            <w:tcW w:w="2120" w:type="dxa"/>
+            <w:tcW w:w="2400" w:type="dxa"/>
             <w:tcBorders>
               <w:top w:val="nil"/>
               <w:left w:val="single" w:sz="8" w:space="0" w:color="auto"/>
@@ -4707,7 +4790,7 @@
         </w:tc>
         <w:tc>
           <w:tcPr>
-            <w:tcW w:w="2080" w:type="dxa"/>
+            <w:tcW w:w="2370" w:type="dxa"/>
             <w:tcBorders>
               <w:top w:val="nil"/>
               <w:left w:val="nil"/>
@@ -4743,7 +4826,7 @@
         </w:tc>
         <w:tc>
           <w:tcPr>
-            <w:tcW w:w="1280" w:type="dxa"/>
+            <w:tcW w:w="1440" w:type="dxa"/>
             <w:tcBorders>
               <w:top w:val="nil"/>
               <w:left w:val="nil"/>
@@ -4779,7 +4862,7 @@
         </w:tc>
         <w:tc>
           <w:tcPr>
-            <w:tcW w:w="2980" w:type="dxa"/>
+            <w:tcW w:w="2530" w:type="dxa"/>
             <w:tcBorders>
               <w:top w:val="nil"/>
               <w:left w:val="nil"/>
@@ -4820,7 +4903,7 @@
         </w:trPr>
         <w:tc>
           <w:tcPr>
-            <w:tcW w:w="2120" w:type="dxa"/>
+            <w:tcW w:w="2400" w:type="dxa"/>
             <w:tcBorders>
               <w:top w:val="nil"/>
               <w:left w:val="single" w:sz="8" w:space="0" w:color="auto"/>
@@ -4856,7 +4939,7 @@
         </w:tc>
         <w:tc>
           <w:tcPr>
-            <w:tcW w:w="2080" w:type="dxa"/>
+            <w:tcW w:w="2370" w:type="dxa"/>
             <w:tcBorders>
               <w:top w:val="nil"/>
               <w:left w:val="nil"/>
@@ -4892,7 +4975,7 @@
         </w:tc>
         <w:tc>
           <w:tcPr>
-            <w:tcW w:w="1280" w:type="dxa"/>
+            <w:tcW w:w="1440" w:type="dxa"/>
             <w:tcBorders>
               <w:top w:val="nil"/>
               <w:left w:val="nil"/>
@@ -4928,7 +5011,7 @@
         </w:tc>
         <w:tc>
           <w:tcPr>
-            <w:tcW w:w="2980" w:type="dxa"/>
+            <w:tcW w:w="2530" w:type="dxa"/>
             <w:tcBorders>
               <w:top w:val="nil"/>
               <w:left w:val="nil"/>
@@ -4969,7 +5052,7 @@
         </w:trPr>
         <w:tc>
           <w:tcPr>
-            <w:tcW w:w="2120" w:type="dxa"/>
+            <w:tcW w:w="2400" w:type="dxa"/>
             <w:tcBorders>
               <w:top w:val="nil"/>
               <w:left w:val="single" w:sz="8" w:space="0" w:color="auto"/>
@@ -5005,7 +5088,7 @@
         </w:tc>
         <w:tc>
           <w:tcPr>
-            <w:tcW w:w="2080" w:type="dxa"/>
+            <w:tcW w:w="2370" w:type="dxa"/>
             <w:tcBorders>
               <w:top w:val="nil"/>
               <w:left w:val="nil"/>
@@ -5041,7 +5124,7 @@
         </w:tc>
         <w:tc>
           <w:tcPr>
-            <w:tcW w:w="1280" w:type="dxa"/>
+            <w:tcW w:w="1440" w:type="dxa"/>
             <w:tcBorders>
               <w:top w:val="nil"/>
               <w:left w:val="nil"/>
@@ -5077,7 +5160,7 @@
         </w:tc>
         <w:tc>
           <w:tcPr>
-            <w:tcW w:w="2980" w:type="dxa"/>
+            <w:tcW w:w="2530" w:type="dxa"/>
             <w:tcBorders>
               <w:top w:val="nil"/>
               <w:left w:val="nil"/>
@@ -5118,7 +5201,7 @@
         </w:trPr>
         <w:tc>
           <w:tcPr>
-            <w:tcW w:w="2120" w:type="dxa"/>
+            <w:tcW w:w="2400" w:type="dxa"/>
             <w:tcBorders>
               <w:top w:val="nil"/>
               <w:left w:val="single" w:sz="8" w:space="0" w:color="auto"/>
@@ -5154,7 +5237,7 @@
         </w:tc>
         <w:tc>
           <w:tcPr>
-            <w:tcW w:w="2080" w:type="dxa"/>
+            <w:tcW w:w="2370" w:type="dxa"/>
             <w:tcBorders>
               <w:top w:val="nil"/>
               <w:left w:val="nil"/>
@@ -5190,7 +5273,7 @@
         </w:tc>
         <w:tc>
           <w:tcPr>
-            <w:tcW w:w="1280" w:type="dxa"/>
+            <w:tcW w:w="1440" w:type="dxa"/>
             <w:tcBorders>
               <w:top w:val="nil"/>
               <w:left w:val="nil"/>
@@ -5226,7 +5309,7 @@
         </w:tc>
         <w:tc>
           <w:tcPr>
-            <w:tcW w:w="2980" w:type="dxa"/>
+            <w:tcW w:w="2530" w:type="dxa"/>
             <w:tcBorders>
               <w:top w:val="nil"/>
               <w:left w:val="nil"/>
@@ -5267,7 +5350,7 @@
         </w:trPr>
         <w:tc>
           <w:tcPr>
-            <w:tcW w:w="2120" w:type="dxa"/>
+            <w:tcW w:w="2400" w:type="dxa"/>
             <w:tcBorders>
               <w:top w:val="nil"/>
               <w:left w:val="single" w:sz="8" w:space="0" w:color="auto"/>
@@ -5303,7 +5386,7 @@
         </w:tc>
         <w:tc>
           <w:tcPr>
-            <w:tcW w:w="2080" w:type="dxa"/>
+            <w:tcW w:w="2370" w:type="dxa"/>
             <w:tcBorders>
               <w:top w:val="nil"/>
               <w:left w:val="nil"/>
@@ -5339,7 +5422,7 @@
         </w:tc>
         <w:tc>
           <w:tcPr>
-            <w:tcW w:w="1280" w:type="dxa"/>
+            <w:tcW w:w="1440" w:type="dxa"/>
             <w:tcBorders>
               <w:top w:val="nil"/>
               <w:left w:val="nil"/>
@@ -5375,7 +5458,7 @@
         </w:tc>
         <w:tc>
           <w:tcPr>
-            <w:tcW w:w="2980" w:type="dxa"/>
+            <w:tcW w:w="2530" w:type="dxa"/>
             <w:tcBorders>
               <w:top w:val="nil"/>
               <w:left w:val="nil"/>
@@ -5416,7 +5499,7 @@
         </w:trPr>
         <w:tc>
           <w:tcPr>
-            <w:tcW w:w="2120" w:type="dxa"/>
+            <w:tcW w:w="2400" w:type="dxa"/>
             <w:tcBorders>
               <w:top w:val="nil"/>
               <w:left w:val="single" w:sz="8" w:space="0" w:color="auto"/>
@@ -5446,13 +5529,13 @@
                 <w:sz w:val="20"/>
                 <w:szCs w:val="20"/>
               </w:rPr>
-              <w:t>2nd</w:t>
+              <w:t>d</w:t>
             </w:r>
           </w:p>
         </w:tc>
         <w:tc>
           <w:tcPr>
-            <w:tcW w:w="2080" w:type="dxa"/>
+            <w:tcW w:w="2370" w:type="dxa"/>
             <w:tcBorders>
               <w:top w:val="nil"/>
               <w:left w:val="nil"/>
@@ -5487,7 +5570,7 @@
         </w:tc>
         <w:tc>
           <w:tcPr>
-            <w:tcW w:w="1280" w:type="dxa"/>
+            <w:tcW w:w="1440" w:type="dxa"/>
             <w:tcBorders>
               <w:top w:val="nil"/>
               <w:left w:val="nil"/>
@@ -5522,7 +5605,7 @@
         </w:tc>
         <w:tc>
           <w:tcPr>
-            <w:tcW w:w="2980" w:type="dxa"/>
+            <w:tcW w:w="2530" w:type="dxa"/>
             <w:tcBorders>
               <w:top w:val="nil"/>
               <w:left w:val="nil"/>
@@ -5560,1572 +5643,11 @@
     </w:tbl>
     <w:p>
       <w:pPr>
-        <w:pStyle w:val="NormalWeb"/>
-      </w:pPr>
-    </w:p>
-    <w:p>
-      <w:pPr>
-        <w:pStyle w:val="Heading2"/>
-      </w:pPr>
-      <w:proofErr w:type="spellStart"/>
-      <w:r>
-        <w:lastRenderedPageBreak/>
-        <w:t>Psuedocode</w:t>
-      </w:r>
-      <w:proofErr w:type="spellEnd"/>
-    </w:p>
-    <w:p>
-      <w:pPr>
         <w:pStyle w:val="NoSpacing"/>
         <w:rPr>
           <w:rFonts w:asciiTheme="majorHAnsi" w:hAnsiTheme="majorHAnsi" w:cstheme="majorHAnsi"/>
         </w:rPr>
       </w:pPr>
-      <w:r>
-        <w:rPr>
-          <w:rFonts w:asciiTheme="majorHAnsi" w:hAnsiTheme="majorHAnsi" w:cstheme="majorHAnsi"/>
-        </w:rPr>
-        <w:t>BEGIN Program</w:t>
-      </w:r>
-    </w:p>
-    <w:p>
-      <w:pPr>
-        <w:pStyle w:val="NoSpacing"/>
-        <w:rPr>
-          <w:rFonts w:asciiTheme="majorHAnsi" w:hAnsiTheme="majorHAnsi" w:cstheme="majorHAnsi"/>
-        </w:rPr>
-      </w:pPr>
-    </w:p>
-    <w:p>
-      <w:pPr>
-        <w:pStyle w:val="NoSpacing"/>
-        <w:rPr>
-          <w:rFonts w:asciiTheme="majorHAnsi" w:hAnsiTheme="majorHAnsi" w:cstheme="majorHAnsi"/>
-        </w:rPr>
-      </w:pPr>
-      <w:r>
-        <w:rPr>
-          <w:rFonts w:asciiTheme="majorHAnsi" w:hAnsiTheme="majorHAnsi" w:cstheme="majorHAnsi"/>
-        </w:rPr>
-        <w:t xml:space="preserve">DEFINE </w:t>
-      </w:r>
-      <w:proofErr w:type="spellStart"/>
-      <w:r>
-        <w:rPr>
-          <w:rFonts w:asciiTheme="majorHAnsi" w:hAnsiTheme="majorHAnsi" w:cstheme="majorHAnsi"/>
-        </w:rPr>
-        <w:t>MainActivity</w:t>
-      </w:r>
-      <w:proofErr w:type="spellEnd"/>
-      <w:r>
-        <w:rPr>
-          <w:rFonts w:asciiTheme="majorHAnsi" w:hAnsiTheme="majorHAnsi" w:cstheme="majorHAnsi"/>
-        </w:rPr>
-        <w:t xml:space="preserve"> CLASS</w:t>
-      </w:r>
-    </w:p>
-    <w:p>
-      <w:pPr>
-        <w:pStyle w:val="NoSpacing"/>
-        <w:rPr>
-          <w:rFonts w:asciiTheme="majorHAnsi" w:hAnsiTheme="majorHAnsi" w:cstheme="majorHAnsi"/>
-        </w:rPr>
-      </w:pPr>
-      <w:r>
-        <w:rPr>
-          <w:rFonts w:asciiTheme="majorHAnsi" w:hAnsiTheme="majorHAnsi" w:cstheme="majorHAnsi"/>
-        </w:rPr>
-        <w:t xml:space="preserve">    FUNCTION </w:t>
-      </w:r>
-      <w:proofErr w:type="spellStart"/>
-      <w:proofErr w:type="gramStart"/>
-      <w:r>
-        <w:rPr>
-          <w:rFonts w:asciiTheme="majorHAnsi" w:hAnsiTheme="majorHAnsi" w:cstheme="majorHAnsi"/>
-        </w:rPr>
-        <w:t>onCreate</w:t>
-      </w:r>
-      <w:proofErr w:type="spellEnd"/>
-      <w:r>
-        <w:rPr>
-          <w:rFonts w:asciiTheme="majorHAnsi" w:hAnsiTheme="majorHAnsi" w:cstheme="majorHAnsi"/>
-        </w:rPr>
-        <w:t>(</w:t>
-      </w:r>
-      <w:proofErr w:type="gramEnd"/>
-      <w:r>
-        <w:rPr>
-          <w:rFonts w:asciiTheme="majorHAnsi" w:hAnsiTheme="majorHAnsi" w:cstheme="majorHAnsi"/>
-        </w:rPr>
-        <w:t>Bundle)</w:t>
-      </w:r>
-    </w:p>
-    <w:p>
-      <w:pPr>
-        <w:pStyle w:val="NoSpacing"/>
-        <w:rPr>
-          <w:rFonts w:asciiTheme="majorHAnsi" w:hAnsiTheme="majorHAnsi" w:cstheme="majorHAnsi"/>
-        </w:rPr>
-      </w:pPr>
-      <w:r>
-        <w:rPr>
-          <w:rFonts w:asciiTheme="majorHAnsi" w:hAnsiTheme="majorHAnsi" w:cstheme="majorHAnsi"/>
-        </w:rPr>
-        <w:t xml:space="preserve">        CALL </w:t>
-      </w:r>
-      <w:proofErr w:type="spellStart"/>
-      <w:r>
-        <w:rPr>
-          <w:rFonts w:asciiTheme="majorHAnsi" w:hAnsiTheme="majorHAnsi" w:cstheme="majorHAnsi"/>
-        </w:rPr>
-        <w:t>setContent</w:t>
-      </w:r>
-      <w:proofErr w:type="spellEnd"/>
-    </w:p>
-    <w:p>
-      <w:pPr>
-        <w:pStyle w:val="NoSpacing"/>
-        <w:rPr>
-          <w:rFonts w:asciiTheme="majorHAnsi" w:hAnsiTheme="majorHAnsi" w:cstheme="majorHAnsi"/>
-        </w:rPr>
-      </w:pPr>
-      <w:r>
-        <w:rPr>
-          <w:rFonts w:asciiTheme="majorHAnsi" w:hAnsiTheme="majorHAnsi" w:cstheme="majorHAnsi"/>
-        </w:rPr>
-        <w:t xml:space="preserve">        APPLY </w:t>
-      </w:r>
-      <w:proofErr w:type="spellStart"/>
-      <w:r>
-        <w:rPr>
-          <w:rFonts w:asciiTheme="majorHAnsi" w:hAnsiTheme="majorHAnsi" w:cstheme="majorHAnsi"/>
-        </w:rPr>
-        <w:t>CalculatorTheme</w:t>
-      </w:r>
-      <w:proofErr w:type="spellEnd"/>
-    </w:p>
-    <w:p>
-      <w:pPr>
-        <w:pStyle w:val="NoSpacing"/>
-        <w:rPr>
-          <w:rFonts w:asciiTheme="majorHAnsi" w:hAnsiTheme="majorHAnsi" w:cstheme="majorHAnsi"/>
-        </w:rPr>
-      </w:pPr>
-      <w:r>
-        <w:rPr>
-          <w:rFonts w:asciiTheme="majorHAnsi" w:hAnsiTheme="majorHAnsi" w:cstheme="majorHAnsi"/>
-        </w:rPr>
-        <w:t xml:space="preserve">        SET background color</w:t>
-      </w:r>
-    </w:p>
-    <w:p>
-      <w:pPr>
-        <w:pStyle w:val="NoSpacing"/>
-        <w:rPr>
-          <w:rFonts w:asciiTheme="majorHAnsi" w:hAnsiTheme="majorHAnsi" w:cstheme="majorHAnsi"/>
-        </w:rPr>
-      </w:pPr>
-      <w:r>
-        <w:rPr>
-          <w:rFonts w:asciiTheme="majorHAnsi" w:hAnsiTheme="majorHAnsi" w:cstheme="majorHAnsi"/>
-        </w:rPr>
-        <w:t xml:space="preserve">        CALL </w:t>
-      </w:r>
-      <w:proofErr w:type="spellStart"/>
-      <w:proofErr w:type="gramStart"/>
-      <w:r>
-        <w:rPr>
-          <w:rFonts w:asciiTheme="majorHAnsi" w:hAnsiTheme="majorHAnsi" w:cstheme="majorHAnsi"/>
-        </w:rPr>
-        <w:t>CalculatorApp</w:t>
-      </w:r>
-      <w:proofErr w:type="spellEnd"/>
-      <w:r>
-        <w:rPr>
-          <w:rFonts w:asciiTheme="majorHAnsi" w:hAnsiTheme="majorHAnsi" w:cstheme="majorHAnsi"/>
-        </w:rPr>
-        <w:t>(</w:t>
-      </w:r>
-      <w:proofErr w:type="gramEnd"/>
-      <w:r>
-        <w:rPr>
-          <w:rFonts w:asciiTheme="majorHAnsi" w:hAnsiTheme="majorHAnsi" w:cstheme="majorHAnsi"/>
-        </w:rPr>
-        <w:t>)</w:t>
-      </w:r>
-    </w:p>
-    <w:p>
-      <w:pPr>
-        <w:pStyle w:val="NoSpacing"/>
-        <w:rPr>
-          <w:rFonts w:asciiTheme="majorHAnsi" w:hAnsiTheme="majorHAnsi" w:cstheme="majorHAnsi"/>
-        </w:rPr>
-      </w:pPr>
-    </w:p>
-    <w:p>
-      <w:pPr>
-        <w:pStyle w:val="NoSpacing"/>
-        <w:rPr>
-          <w:rFonts w:asciiTheme="majorHAnsi" w:hAnsiTheme="majorHAnsi" w:cstheme="majorHAnsi"/>
-        </w:rPr>
-      </w:pPr>
-      <w:r>
-        <w:rPr>
-          <w:rFonts w:asciiTheme="majorHAnsi" w:hAnsiTheme="majorHAnsi" w:cstheme="majorHAnsi"/>
-        </w:rPr>
-        <w:t xml:space="preserve">DEFINE FUNCTION </w:t>
-      </w:r>
-      <w:proofErr w:type="spellStart"/>
-      <w:proofErr w:type="gramStart"/>
-      <w:r>
-        <w:rPr>
-          <w:rFonts w:asciiTheme="majorHAnsi" w:hAnsiTheme="majorHAnsi" w:cstheme="majorHAnsi"/>
-        </w:rPr>
-        <w:t>CalculatorApp</w:t>
-      </w:r>
-      <w:proofErr w:type="spellEnd"/>
-      <w:r>
-        <w:rPr>
-          <w:rFonts w:asciiTheme="majorHAnsi" w:hAnsiTheme="majorHAnsi" w:cstheme="majorHAnsi"/>
-        </w:rPr>
-        <w:t>(</w:t>
-      </w:r>
-      <w:proofErr w:type="gramEnd"/>
-      <w:r>
-        <w:rPr>
-          <w:rFonts w:asciiTheme="majorHAnsi" w:hAnsiTheme="majorHAnsi" w:cstheme="majorHAnsi"/>
-        </w:rPr>
-        <w:t>)</w:t>
-      </w:r>
-    </w:p>
-    <w:p>
-      <w:pPr>
-        <w:pStyle w:val="NoSpacing"/>
-        <w:rPr>
-          <w:rFonts w:asciiTheme="majorHAnsi" w:hAnsiTheme="majorHAnsi" w:cstheme="majorHAnsi"/>
-        </w:rPr>
-      </w:pPr>
-      <w:r>
-        <w:rPr>
-          <w:rFonts w:asciiTheme="majorHAnsi" w:hAnsiTheme="majorHAnsi" w:cstheme="majorHAnsi"/>
-        </w:rPr>
-        <w:t xml:space="preserve">    CREATE navigation controller</w:t>
-      </w:r>
-    </w:p>
-    <w:p>
-      <w:pPr>
-        <w:pStyle w:val="NoSpacing"/>
-        <w:rPr>
-          <w:rFonts w:asciiTheme="majorHAnsi" w:hAnsiTheme="majorHAnsi" w:cstheme="majorHAnsi"/>
-        </w:rPr>
-      </w:pPr>
-      <w:r>
-        <w:rPr>
-          <w:rFonts w:asciiTheme="majorHAnsi" w:hAnsiTheme="majorHAnsi" w:cstheme="majorHAnsi"/>
-        </w:rPr>
-        <w:t xml:space="preserve">    INITIALIZE state variables (input, result, operator, </w:t>
-      </w:r>
-      <w:proofErr w:type="spellStart"/>
-      <w:r>
-        <w:rPr>
-          <w:rFonts w:asciiTheme="majorHAnsi" w:hAnsiTheme="majorHAnsi" w:cstheme="majorHAnsi"/>
-        </w:rPr>
-        <w:t>firstOperand</w:t>
-      </w:r>
-      <w:proofErr w:type="spellEnd"/>
-      <w:r>
-        <w:rPr>
-          <w:rFonts w:asciiTheme="majorHAnsi" w:hAnsiTheme="majorHAnsi" w:cstheme="majorHAnsi"/>
-        </w:rPr>
-        <w:t>, history, etc.)</w:t>
-      </w:r>
-    </w:p>
-    <w:p>
-      <w:pPr>
-        <w:pStyle w:val="NoSpacing"/>
-        <w:rPr>
-          <w:rFonts w:asciiTheme="majorHAnsi" w:hAnsiTheme="majorHAnsi" w:cstheme="majorHAnsi"/>
-        </w:rPr>
-      </w:pPr>
-      <w:r>
-        <w:rPr>
-          <w:rFonts w:asciiTheme="majorHAnsi" w:hAnsiTheme="majorHAnsi" w:cstheme="majorHAnsi"/>
-        </w:rPr>
-        <w:t xml:space="preserve">    DEFINE Navigation Host:</w:t>
-      </w:r>
-    </w:p>
-    <w:p>
-      <w:pPr>
-        <w:pStyle w:val="NoSpacing"/>
-        <w:rPr>
-          <w:rFonts w:asciiTheme="majorHAnsi" w:hAnsiTheme="majorHAnsi" w:cstheme="majorHAnsi"/>
-        </w:rPr>
-      </w:pPr>
-      <w:r>
-        <w:rPr>
-          <w:rFonts w:asciiTheme="majorHAnsi" w:hAnsiTheme="majorHAnsi" w:cstheme="majorHAnsi"/>
-        </w:rPr>
-        <w:t xml:space="preserve">        "</w:t>
-      </w:r>
-      <w:proofErr w:type="spellStart"/>
-      <w:r>
-        <w:rPr>
-          <w:rFonts w:asciiTheme="majorHAnsi" w:hAnsiTheme="majorHAnsi" w:cstheme="majorHAnsi"/>
-        </w:rPr>
-        <w:t>calculatorScreen</w:t>
-      </w:r>
-      <w:proofErr w:type="spellEnd"/>
-      <w:r>
-        <w:rPr>
-          <w:rFonts w:asciiTheme="majorHAnsi" w:hAnsiTheme="majorHAnsi" w:cstheme="majorHAnsi"/>
-        </w:rPr>
-        <w:t xml:space="preserve">" → CALL </w:t>
-      </w:r>
-      <w:proofErr w:type="spellStart"/>
-      <w:proofErr w:type="gramStart"/>
-      <w:r>
-        <w:rPr>
-          <w:rFonts w:asciiTheme="majorHAnsi" w:hAnsiTheme="majorHAnsi" w:cstheme="majorHAnsi"/>
-        </w:rPr>
-        <w:t>CalculatorScreen</w:t>
-      </w:r>
-      <w:proofErr w:type="spellEnd"/>
-      <w:r>
-        <w:rPr>
-          <w:rFonts w:asciiTheme="majorHAnsi" w:hAnsiTheme="majorHAnsi" w:cstheme="majorHAnsi"/>
-        </w:rPr>
-        <w:t>(</w:t>
-      </w:r>
-      <w:proofErr w:type="gramEnd"/>
-      <w:r>
-        <w:rPr>
-          <w:rFonts w:asciiTheme="majorHAnsi" w:hAnsiTheme="majorHAnsi" w:cstheme="majorHAnsi"/>
-        </w:rPr>
-        <w:t>)</w:t>
-      </w:r>
-    </w:p>
-    <w:p>
-      <w:pPr>
-        <w:pStyle w:val="NoSpacing"/>
-        <w:rPr>
-          <w:rFonts w:asciiTheme="majorHAnsi" w:hAnsiTheme="majorHAnsi" w:cstheme="majorHAnsi"/>
-        </w:rPr>
-      </w:pPr>
-      <w:r>
-        <w:rPr>
-          <w:rFonts w:asciiTheme="majorHAnsi" w:hAnsiTheme="majorHAnsi" w:cstheme="majorHAnsi"/>
-        </w:rPr>
-        <w:t xml:space="preserve">        "</w:t>
-      </w:r>
-      <w:proofErr w:type="spellStart"/>
-      <w:r>
-        <w:rPr>
-          <w:rFonts w:asciiTheme="majorHAnsi" w:hAnsiTheme="majorHAnsi" w:cstheme="majorHAnsi"/>
-        </w:rPr>
-        <w:t>secondScreen</w:t>
-      </w:r>
-      <w:proofErr w:type="spellEnd"/>
-      <w:r>
-        <w:rPr>
-          <w:rFonts w:asciiTheme="majorHAnsi" w:hAnsiTheme="majorHAnsi" w:cstheme="majorHAnsi"/>
-        </w:rPr>
-        <w:t xml:space="preserve">" → CALL </w:t>
-      </w:r>
-      <w:proofErr w:type="spellStart"/>
-      <w:proofErr w:type="gramStart"/>
-      <w:r>
-        <w:rPr>
-          <w:rFonts w:asciiTheme="majorHAnsi" w:hAnsiTheme="majorHAnsi" w:cstheme="majorHAnsi"/>
-        </w:rPr>
-        <w:t>SecondScreen</w:t>
-      </w:r>
-      <w:proofErr w:type="spellEnd"/>
-      <w:r>
-        <w:rPr>
-          <w:rFonts w:asciiTheme="majorHAnsi" w:hAnsiTheme="majorHAnsi" w:cstheme="majorHAnsi"/>
-        </w:rPr>
-        <w:t>(</w:t>
-      </w:r>
-      <w:proofErr w:type="gramEnd"/>
-      <w:r>
-        <w:rPr>
-          <w:rFonts w:asciiTheme="majorHAnsi" w:hAnsiTheme="majorHAnsi" w:cstheme="majorHAnsi"/>
-        </w:rPr>
-        <w:t>)</w:t>
-      </w:r>
-    </w:p>
-    <w:p>
-      <w:pPr>
-        <w:pStyle w:val="NoSpacing"/>
-        <w:rPr>
-          <w:rFonts w:asciiTheme="majorHAnsi" w:hAnsiTheme="majorHAnsi" w:cstheme="majorHAnsi"/>
-        </w:rPr>
-      </w:pPr>
-    </w:p>
-    <w:p>
-      <w:pPr>
-        <w:pStyle w:val="NoSpacing"/>
-        <w:rPr>
-          <w:rFonts w:asciiTheme="majorHAnsi" w:hAnsiTheme="majorHAnsi" w:cstheme="majorHAnsi"/>
-        </w:rPr>
-      </w:pPr>
-      <w:r>
-        <w:rPr>
-          <w:rFonts w:asciiTheme="majorHAnsi" w:hAnsiTheme="majorHAnsi" w:cstheme="majorHAnsi"/>
-        </w:rPr>
-        <w:t xml:space="preserve">DEFINE FUNCTION </w:t>
-      </w:r>
-      <w:proofErr w:type="spellStart"/>
-      <w:proofErr w:type="gramStart"/>
-      <w:r>
-        <w:rPr>
-          <w:rFonts w:asciiTheme="majorHAnsi" w:hAnsiTheme="majorHAnsi" w:cstheme="majorHAnsi"/>
-        </w:rPr>
-        <w:t>CalculatorScreen</w:t>
-      </w:r>
-      <w:proofErr w:type="spellEnd"/>
-      <w:r>
-        <w:rPr>
-          <w:rFonts w:asciiTheme="majorHAnsi" w:hAnsiTheme="majorHAnsi" w:cstheme="majorHAnsi"/>
-        </w:rPr>
-        <w:t>(</w:t>
-      </w:r>
-      <w:proofErr w:type="gramEnd"/>
-      <w:r>
-        <w:rPr>
-          <w:rFonts w:asciiTheme="majorHAnsi" w:hAnsiTheme="majorHAnsi" w:cstheme="majorHAnsi"/>
-        </w:rPr>
-        <w:t>)</w:t>
-      </w:r>
-    </w:p>
-    <w:p>
-      <w:pPr>
-        <w:pStyle w:val="NoSpacing"/>
-        <w:rPr>
-          <w:rFonts w:asciiTheme="majorHAnsi" w:hAnsiTheme="majorHAnsi" w:cstheme="majorHAnsi"/>
-        </w:rPr>
-      </w:pPr>
-      <w:r>
-        <w:rPr>
-          <w:rFonts w:asciiTheme="majorHAnsi" w:hAnsiTheme="majorHAnsi" w:cstheme="majorHAnsi"/>
-        </w:rPr>
-        <w:t xml:space="preserve">    DECLARE input, result, operator, </w:t>
-      </w:r>
-      <w:proofErr w:type="spellStart"/>
-      <w:r>
-        <w:rPr>
-          <w:rFonts w:asciiTheme="majorHAnsi" w:hAnsiTheme="majorHAnsi" w:cstheme="majorHAnsi"/>
-        </w:rPr>
-        <w:t>firstOperand</w:t>
-      </w:r>
-      <w:proofErr w:type="spellEnd"/>
-      <w:r>
-        <w:rPr>
-          <w:rFonts w:asciiTheme="majorHAnsi" w:hAnsiTheme="majorHAnsi" w:cstheme="majorHAnsi"/>
-        </w:rPr>
-        <w:t>, history as mutable states</w:t>
-      </w:r>
-    </w:p>
-    <w:p>
-      <w:pPr>
-        <w:pStyle w:val="NoSpacing"/>
-        <w:rPr>
-          <w:rFonts w:asciiTheme="majorHAnsi" w:hAnsiTheme="majorHAnsi" w:cstheme="majorHAnsi"/>
-        </w:rPr>
-      </w:pPr>
-      <w:r>
-        <w:rPr>
-          <w:rFonts w:asciiTheme="majorHAnsi" w:hAnsiTheme="majorHAnsi" w:cstheme="majorHAnsi"/>
-        </w:rPr>
-        <w:t xml:space="preserve">    DISPLAY:</w:t>
-      </w:r>
-    </w:p>
-    <w:p>
-      <w:pPr>
-        <w:pStyle w:val="NoSpacing"/>
-        <w:rPr>
-          <w:rFonts w:asciiTheme="majorHAnsi" w:hAnsiTheme="majorHAnsi" w:cstheme="majorHAnsi"/>
-        </w:rPr>
-      </w:pPr>
-      <w:r>
-        <w:rPr>
-          <w:rFonts w:asciiTheme="majorHAnsi" w:hAnsiTheme="majorHAnsi" w:cstheme="majorHAnsi"/>
-        </w:rPr>
-        <w:t xml:space="preserve">        Show Title: "ECE 558 Calculator"</w:t>
-      </w:r>
-    </w:p>
-    <w:p>
-      <w:pPr>
-        <w:pStyle w:val="NoSpacing"/>
-        <w:rPr>
-          <w:rFonts w:asciiTheme="majorHAnsi" w:hAnsiTheme="majorHAnsi" w:cstheme="majorHAnsi"/>
-        </w:rPr>
-      </w:pPr>
-      <w:r>
-        <w:rPr>
-          <w:rFonts w:asciiTheme="majorHAnsi" w:hAnsiTheme="majorHAnsi" w:cstheme="majorHAnsi"/>
-        </w:rPr>
-        <w:t xml:space="preserve">        Show Calculation History (last 5 calculations)</w:t>
-      </w:r>
-    </w:p>
-    <w:p>
-      <w:pPr>
-        <w:pStyle w:val="NoSpacing"/>
-        <w:rPr>
-          <w:rFonts w:asciiTheme="majorHAnsi" w:hAnsiTheme="majorHAnsi" w:cstheme="majorHAnsi"/>
-        </w:rPr>
-      </w:pPr>
-      <w:r>
-        <w:rPr>
-          <w:rFonts w:asciiTheme="majorHAnsi" w:hAnsiTheme="majorHAnsi" w:cstheme="majorHAnsi"/>
-        </w:rPr>
-        <w:t xml:space="preserve">        Show Expression &amp; Result</w:t>
-      </w:r>
-    </w:p>
-    <w:p>
-      <w:pPr>
-        <w:pStyle w:val="NoSpacing"/>
-        <w:rPr>
-          <w:rFonts w:asciiTheme="majorHAnsi" w:hAnsiTheme="majorHAnsi" w:cstheme="majorHAnsi"/>
-        </w:rPr>
-      </w:pPr>
-    </w:p>
-    <w:p>
-      <w:pPr>
-        <w:pStyle w:val="NoSpacing"/>
-        <w:rPr>
-          <w:rFonts w:asciiTheme="majorHAnsi" w:hAnsiTheme="majorHAnsi" w:cstheme="majorHAnsi"/>
-        </w:rPr>
-      </w:pPr>
-      <w:r>
-        <w:rPr>
-          <w:rFonts w:asciiTheme="majorHAnsi" w:hAnsiTheme="majorHAnsi" w:cstheme="majorHAnsi"/>
-        </w:rPr>
-        <w:t xml:space="preserve">    CREATE Button Grid:</w:t>
-      </w:r>
-    </w:p>
-    <w:p>
-      <w:pPr>
-        <w:pStyle w:val="NoSpacing"/>
-        <w:rPr>
-          <w:rFonts w:asciiTheme="majorHAnsi" w:hAnsiTheme="majorHAnsi" w:cstheme="majorHAnsi"/>
-        </w:rPr>
-      </w:pPr>
-      <w:r>
-        <w:rPr>
-          <w:rFonts w:asciiTheme="majorHAnsi" w:hAnsiTheme="majorHAnsi" w:cstheme="majorHAnsi"/>
-        </w:rPr>
-        <w:t xml:space="preserve">        FOR each button in ["&lt;-", "√", "x²", "CH", "C", "Sin", "Log", "Ln", "%", "*", ..., "="]</w:t>
-      </w:r>
-    </w:p>
-    <w:p>
-      <w:pPr>
-        <w:pStyle w:val="NoSpacing"/>
-        <w:rPr>
-          <w:rFonts w:asciiTheme="majorHAnsi" w:hAnsiTheme="majorHAnsi" w:cstheme="majorHAnsi"/>
-        </w:rPr>
-      </w:pPr>
-      <w:r>
-        <w:rPr>
-          <w:rFonts w:asciiTheme="majorHAnsi" w:hAnsiTheme="majorHAnsi" w:cstheme="majorHAnsi"/>
-        </w:rPr>
-        <w:t xml:space="preserve">            CREATE Button</w:t>
-      </w:r>
-    </w:p>
-    <w:p>
-      <w:pPr>
-        <w:pStyle w:val="NoSpacing"/>
-        <w:rPr>
-          <w:rFonts w:asciiTheme="majorHAnsi" w:hAnsiTheme="majorHAnsi" w:cstheme="majorHAnsi"/>
-        </w:rPr>
-      </w:pPr>
-      <w:r>
-        <w:rPr>
-          <w:rFonts w:asciiTheme="majorHAnsi" w:hAnsiTheme="majorHAnsi" w:cstheme="majorHAnsi"/>
-        </w:rPr>
-        <w:t xml:space="preserve">            ON Button Click:</w:t>
-      </w:r>
-    </w:p>
-    <w:p>
-      <w:pPr>
-        <w:pStyle w:val="NoSpacing"/>
-        <w:rPr>
-          <w:rFonts w:asciiTheme="majorHAnsi" w:hAnsiTheme="majorHAnsi" w:cstheme="majorHAnsi"/>
-        </w:rPr>
-      </w:pPr>
-      <w:r>
-        <w:rPr>
-          <w:rFonts w:asciiTheme="majorHAnsi" w:hAnsiTheme="majorHAnsi" w:cstheme="majorHAnsi"/>
-        </w:rPr>
-        <w:t xml:space="preserve">                </w:t>
-      </w:r>
-      <w:proofErr w:type="gramStart"/>
-      <w:r>
-        <w:rPr>
-          <w:rFonts w:asciiTheme="majorHAnsi" w:hAnsiTheme="majorHAnsi" w:cstheme="majorHAnsi"/>
-        </w:rPr>
-        <w:t>IF</w:t>
-      </w:r>
-      <w:proofErr w:type="gramEnd"/>
-      <w:r>
-        <w:rPr>
-          <w:rFonts w:asciiTheme="majorHAnsi" w:hAnsiTheme="majorHAnsi" w:cstheme="majorHAnsi"/>
-        </w:rPr>
-        <w:t xml:space="preserve"> button is "2nd"</w:t>
-      </w:r>
-    </w:p>
-    <w:p>
-      <w:pPr>
-        <w:pStyle w:val="NoSpacing"/>
-        <w:rPr>
-          <w:rFonts w:asciiTheme="majorHAnsi" w:hAnsiTheme="majorHAnsi" w:cstheme="majorHAnsi"/>
-        </w:rPr>
-      </w:pPr>
-      <w:r>
-        <w:rPr>
-          <w:rFonts w:asciiTheme="majorHAnsi" w:hAnsiTheme="majorHAnsi" w:cstheme="majorHAnsi"/>
-        </w:rPr>
-        <w:t xml:space="preserve">                    NAVIGATE to "</w:t>
-      </w:r>
-      <w:proofErr w:type="spellStart"/>
-      <w:r>
-        <w:rPr>
-          <w:rFonts w:asciiTheme="majorHAnsi" w:hAnsiTheme="majorHAnsi" w:cstheme="majorHAnsi"/>
-        </w:rPr>
-        <w:t>SecondScreen</w:t>
-      </w:r>
-      <w:proofErr w:type="spellEnd"/>
-      <w:r>
-        <w:rPr>
-          <w:rFonts w:asciiTheme="majorHAnsi" w:hAnsiTheme="majorHAnsi" w:cstheme="majorHAnsi"/>
-        </w:rPr>
-        <w:t>"</w:t>
-      </w:r>
-    </w:p>
-    <w:p>
-      <w:pPr>
-        <w:pStyle w:val="NoSpacing"/>
-        <w:rPr>
-          <w:rFonts w:asciiTheme="majorHAnsi" w:hAnsiTheme="majorHAnsi" w:cstheme="majorHAnsi"/>
-        </w:rPr>
-      </w:pPr>
-      <w:r>
-        <w:rPr>
-          <w:rFonts w:asciiTheme="majorHAnsi" w:hAnsiTheme="majorHAnsi" w:cstheme="majorHAnsi"/>
-        </w:rPr>
-        <w:t xml:space="preserve">                </w:t>
-      </w:r>
-    </w:p>
-    <w:p>
-      <w:pPr>
-        <w:pStyle w:val="NoSpacing"/>
-        <w:rPr>
-          <w:rFonts w:asciiTheme="majorHAnsi" w:hAnsiTheme="majorHAnsi" w:cstheme="majorHAnsi"/>
-        </w:rPr>
-      </w:pPr>
-      <w:r>
-        <w:rPr>
-          <w:rFonts w:asciiTheme="majorHAnsi" w:hAnsiTheme="majorHAnsi" w:cstheme="majorHAnsi"/>
-        </w:rPr>
-        <w:t xml:space="preserve">                </w:t>
-      </w:r>
-      <w:proofErr w:type="gramStart"/>
-      <w:r>
-        <w:rPr>
-          <w:rFonts w:asciiTheme="majorHAnsi" w:hAnsiTheme="majorHAnsi" w:cstheme="majorHAnsi"/>
-        </w:rPr>
-        <w:t>ELSE</w:t>
-      </w:r>
-      <w:proofErr w:type="gramEnd"/>
-      <w:r>
-        <w:rPr>
-          <w:rFonts w:asciiTheme="majorHAnsi" w:hAnsiTheme="majorHAnsi" w:cstheme="majorHAnsi"/>
-        </w:rPr>
-        <w:t xml:space="preserve"> IF button is "&lt;-"</w:t>
-      </w:r>
-    </w:p>
-    <w:p>
-      <w:pPr>
-        <w:pStyle w:val="NoSpacing"/>
-        <w:rPr>
-          <w:rFonts w:asciiTheme="majorHAnsi" w:hAnsiTheme="majorHAnsi" w:cstheme="majorHAnsi"/>
-        </w:rPr>
-      </w:pPr>
-      <w:r>
-        <w:rPr>
-          <w:rFonts w:asciiTheme="majorHAnsi" w:hAnsiTheme="majorHAnsi" w:cstheme="majorHAnsi"/>
-        </w:rPr>
-        <w:t xml:space="preserve">                    REMOVE last character from input</w:t>
-      </w:r>
-    </w:p>
-    <w:p>
-      <w:pPr>
-        <w:pStyle w:val="NoSpacing"/>
-        <w:rPr>
-          <w:rFonts w:asciiTheme="majorHAnsi" w:hAnsiTheme="majorHAnsi" w:cstheme="majorHAnsi"/>
-        </w:rPr>
-      </w:pPr>
-      <w:r>
-        <w:rPr>
-          <w:rFonts w:asciiTheme="majorHAnsi" w:hAnsiTheme="majorHAnsi" w:cstheme="majorHAnsi"/>
-        </w:rPr>
-        <w:t xml:space="preserve">                </w:t>
-      </w:r>
-    </w:p>
-    <w:p>
-      <w:pPr>
-        <w:pStyle w:val="NoSpacing"/>
-        <w:rPr>
-          <w:rFonts w:asciiTheme="majorHAnsi" w:hAnsiTheme="majorHAnsi" w:cstheme="majorHAnsi"/>
-        </w:rPr>
-      </w:pPr>
-      <w:r>
-        <w:rPr>
-          <w:rFonts w:asciiTheme="majorHAnsi" w:hAnsiTheme="majorHAnsi" w:cstheme="majorHAnsi"/>
-        </w:rPr>
-        <w:t xml:space="preserve">                ELSE IF button is "C"</w:t>
-      </w:r>
-    </w:p>
-    <w:p>
-      <w:pPr>
-        <w:pStyle w:val="NoSpacing"/>
-        <w:rPr>
-          <w:rFonts w:asciiTheme="majorHAnsi" w:hAnsiTheme="majorHAnsi" w:cstheme="majorHAnsi"/>
-        </w:rPr>
-      </w:pPr>
-      <w:r>
-        <w:rPr>
-          <w:rFonts w:asciiTheme="majorHAnsi" w:hAnsiTheme="majorHAnsi" w:cstheme="majorHAnsi"/>
-        </w:rPr>
-        <w:t xml:space="preserve">                    CLEAR input, result, operator, </w:t>
-      </w:r>
-      <w:proofErr w:type="spellStart"/>
-      <w:r>
-        <w:rPr>
-          <w:rFonts w:asciiTheme="majorHAnsi" w:hAnsiTheme="majorHAnsi" w:cstheme="majorHAnsi"/>
-        </w:rPr>
-        <w:t>firstOperand</w:t>
-      </w:r>
-      <w:proofErr w:type="spellEnd"/>
-    </w:p>
-    <w:p>
-      <w:pPr>
-        <w:pStyle w:val="NoSpacing"/>
-        <w:rPr>
-          <w:rFonts w:asciiTheme="majorHAnsi" w:hAnsiTheme="majorHAnsi" w:cstheme="majorHAnsi"/>
-        </w:rPr>
-      </w:pPr>
-      <w:r>
-        <w:rPr>
-          <w:rFonts w:asciiTheme="majorHAnsi" w:hAnsiTheme="majorHAnsi" w:cstheme="majorHAnsi"/>
-        </w:rPr>
-        <w:t xml:space="preserve">                </w:t>
-      </w:r>
-    </w:p>
-    <w:p>
-      <w:pPr>
-        <w:pStyle w:val="NoSpacing"/>
-        <w:rPr>
-          <w:rFonts w:asciiTheme="majorHAnsi" w:hAnsiTheme="majorHAnsi" w:cstheme="majorHAnsi"/>
-        </w:rPr>
-      </w:pPr>
-      <w:r>
-        <w:rPr>
-          <w:rFonts w:asciiTheme="majorHAnsi" w:hAnsiTheme="majorHAnsi" w:cstheme="majorHAnsi"/>
-        </w:rPr>
-        <w:t xml:space="preserve">                ELSE IF button is "CH"</w:t>
-      </w:r>
-    </w:p>
-    <w:p>
-      <w:pPr>
-        <w:pStyle w:val="NoSpacing"/>
-        <w:rPr>
-          <w:rFonts w:asciiTheme="majorHAnsi" w:hAnsiTheme="majorHAnsi" w:cstheme="majorHAnsi"/>
-        </w:rPr>
-      </w:pPr>
-      <w:r>
-        <w:rPr>
-          <w:rFonts w:asciiTheme="majorHAnsi" w:hAnsiTheme="majorHAnsi" w:cstheme="majorHAnsi"/>
-        </w:rPr>
-        <w:t xml:space="preserve">                    IF first press → Clear current inputs</w:t>
-      </w:r>
-    </w:p>
-    <w:p>
-      <w:pPr>
-        <w:pStyle w:val="NoSpacing"/>
-        <w:rPr>
-          <w:rFonts w:asciiTheme="majorHAnsi" w:hAnsiTheme="majorHAnsi" w:cstheme="majorHAnsi"/>
-        </w:rPr>
-      </w:pPr>
-      <w:r>
-        <w:rPr>
-          <w:rFonts w:asciiTheme="majorHAnsi" w:hAnsiTheme="majorHAnsi" w:cstheme="majorHAnsi"/>
-        </w:rPr>
-        <w:t xml:space="preserve">                    ELSE IF second press → Clear history</w:t>
-      </w:r>
-    </w:p>
-    <w:p>
-      <w:pPr>
-        <w:pStyle w:val="NoSpacing"/>
-        <w:rPr>
-          <w:rFonts w:asciiTheme="majorHAnsi" w:hAnsiTheme="majorHAnsi" w:cstheme="majorHAnsi"/>
-        </w:rPr>
-      </w:pPr>
-      <w:r>
-        <w:rPr>
-          <w:rFonts w:asciiTheme="majorHAnsi" w:hAnsiTheme="majorHAnsi" w:cstheme="majorHAnsi"/>
-        </w:rPr>
-        <w:t xml:space="preserve">                </w:t>
-      </w:r>
-    </w:p>
-    <w:p>
-      <w:pPr>
-        <w:pStyle w:val="NoSpacing"/>
-        <w:rPr>
-          <w:rFonts w:asciiTheme="majorHAnsi" w:hAnsiTheme="majorHAnsi" w:cstheme="majorHAnsi"/>
-        </w:rPr>
-      </w:pPr>
-      <w:r>
-        <w:rPr>
-          <w:rFonts w:asciiTheme="majorHAnsi" w:hAnsiTheme="majorHAnsi" w:cstheme="majorHAnsi"/>
-        </w:rPr>
-        <w:t xml:space="preserve">                ELSE IF button is an Operator ("+", "-", "*", "/")</w:t>
-      </w:r>
-    </w:p>
-    <w:p>
-      <w:pPr>
-        <w:pStyle w:val="NoSpacing"/>
-        <w:rPr>
-          <w:rFonts w:asciiTheme="majorHAnsi" w:hAnsiTheme="majorHAnsi" w:cstheme="majorHAnsi"/>
-        </w:rPr>
-      </w:pPr>
-      <w:r>
-        <w:rPr>
-          <w:rFonts w:asciiTheme="majorHAnsi" w:hAnsiTheme="majorHAnsi" w:cstheme="majorHAnsi"/>
-        </w:rPr>
-        <w:t xml:space="preserve">                </w:t>
-      </w:r>
-    </w:p>
-    <w:p>
-      <w:pPr>
-        <w:pStyle w:val="NoSpacing"/>
-        <w:rPr>
-          <w:rFonts w:asciiTheme="majorHAnsi" w:hAnsiTheme="majorHAnsi" w:cstheme="majorHAnsi"/>
-        </w:rPr>
-      </w:pPr>
-      <w:r>
-        <w:rPr>
-          <w:rFonts w:asciiTheme="majorHAnsi" w:hAnsiTheme="majorHAnsi" w:cstheme="majorHAnsi"/>
-        </w:rPr>
-        <w:t xml:space="preserve">                ELSE IF button is Function ("Sin", "Cos", "Tan", "Log", "Ln", "√")</w:t>
-      </w:r>
-    </w:p>
-    <w:p>
-      <w:pPr>
-        <w:pStyle w:val="NoSpacing"/>
-        <w:rPr>
-          <w:rFonts w:asciiTheme="majorHAnsi" w:hAnsiTheme="majorHAnsi" w:cstheme="majorHAnsi"/>
-        </w:rPr>
-      </w:pPr>
-      <w:r>
-        <w:rPr>
-          <w:rFonts w:asciiTheme="majorHAnsi" w:hAnsiTheme="majorHAnsi" w:cstheme="majorHAnsi"/>
-        </w:rPr>
-        <w:t xml:space="preserve">                </w:t>
-      </w:r>
-    </w:p>
-    <w:p>
-      <w:pPr>
-        <w:pStyle w:val="NoSpacing"/>
-        <w:rPr>
-          <w:rFonts w:asciiTheme="majorHAnsi" w:hAnsiTheme="majorHAnsi" w:cstheme="majorHAnsi"/>
-        </w:rPr>
-      </w:pPr>
-      <w:r>
-        <w:rPr>
-          <w:rFonts w:asciiTheme="majorHAnsi" w:hAnsiTheme="majorHAnsi" w:cstheme="majorHAnsi"/>
-        </w:rPr>
-        <w:t xml:space="preserve">                </w:t>
-      </w:r>
-      <w:proofErr w:type="gramStart"/>
-      <w:r>
-        <w:rPr>
-          <w:rFonts w:asciiTheme="majorHAnsi" w:hAnsiTheme="majorHAnsi" w:cstheme="majorHAnsi"/>
-        </w:rPr>
-        <w:t>ELSE</w:t>
-      </w:r>
-      <w:proofErr w:type="gramEnd"/>
-      <w:r>
-        <w:rPr>
-          <w:rFonts w:asciiTheme="majorHAnsi" w:hAnsiTheme="majorHAnsi" w:cstheme="majorHAnsi"/>
-        </w:rPr>
-        <w:t xml:space="preserve"> IF button is "%"</w:t>
-      </w:r>
-    </w:p>
-    <w:p>
-      <w:pPr>
-        <w:pStyle w:val="NoSpacing"/>
-        <w:rPr>
-          <w:rFonts w:asciiTheme="majorHAnsi" w:hAnsiTheme="majorHAnsi" w:cstheme="majorHAnsi"/>
-        </w:rPr>
-      </w:pPr>
-      <w:r>
-        <w:rPr>
-          <w:rFonts w:asciiTheme="majorHAnsi" w:hAnsiTheme="majorHAnsi" w:cstheme="majorHAnsi"/>
-        </w:rPr>
-        <w:t xml:space="preserve">                    DIVIDE input by 100                </w:t>
-      </w:r>
-    </w:p>
-    <w:p>
-      <w:pPr>
-        <w:pStyle w:val="NoSpacing"/>
-        <w:rPr>
-          <w:rFonts w:asciiTheme="majorHAnsi" w:hAnsiTheme="majorHAnsi" w:cstheme="majorHAnsi"/>
-        </w:rPr>
-      </w:pPr>
-      <w:r>
-        <w:rPr>
-          <w:rFonts w:asciiTheme="majorHAnsi" w:hAnsiTheme="majorHAnsi" w:cstheme="majorHAnsi"/>
-        </w:rPr>
-        <w:lastRenderedPageBreak/>
-        <w:t xml:space="preserve">                ELSE IF button is "x²"</w:t>
-      </w:r>
-    </w:p>
-    <w:p>
-      <w:pPr>
-        <w:pStyle w:val="NoSpacing"/>
-        <w:rPr>
-          <w:rFonts w:asciiTheme="majorHAnsi" w:hAnsiTheme="majorHAnsi" w:cstheme="majorHAnsi"/>
-        </w:rPr>
-      </w:pPr>
-      <w:r>
-        <w:rPr>
-          <w:rFonts w:asciiTheme="majorHAnsi" w:hAnsiTheme="majorHAnsi" w:cstheme="majorHAnsi"/>
-        </w:rPr>
-        <w:t xml:space="preserve">                    SQUARE input value</w:t>
-      </w:r>
-    </w:p>
-    <w:p>
-      <w:pPr>
-        <w:pStyle w:val="NoSpacing"/>
-        <w:rPr>
-          <w:rFonts w:asciiTheme="majorHAnsi" w:hAnsiTheme="majorHAnsi" w:cstheme="majorHAnsi"/>
-        </w:rPr>
-      </w:pPr>
-      <w:r>
-        <w:rPr>
-          <w:rFonts w:asciiTheme="majorHAnsi" w:hAnsiTheme="majorHAnsi" w:cstheme="majorHAnsi"/>
-        </w:rPr>
-        <w:t xml:space="preserve">                </w:t>
-      </w:r>
-    </w:p>
-    <w:p>
-      <w:pPr>
-        <w:pStyle w:val="NoSpacing"/>
-        <w:rPr>
-          <w:rFonts w:asciiTheme="majorHAnsi" w:hAnsiTheme="majorHAnsi" w:cstheme="majorHAnsi"/>
-        </w:rPr>
-      </w:pPr>
-      <w:r>
-        <w:rPr>
-          <w:rFonts w:asciiTheme="majorHAnsi" w:hAnsiTheme="majorHAnsi" w:cstheme="majorHAnsi"/>
-        </w:rPr>
-        <w:t xml:space="preserve">                ELSE IF button is "+/-"</w:t>
-      </w:r>
-    </w:p>
-    <w:p>
-      <w:pPr>
-        <w:pStyle w:val="NoSpacing"/>
-        <w:rPr>
-          <w:rFonts w:asciiTheme="majorHAnsi" w:hAnsiTheme="majorHAnsi" w:cstheme="majorHAnsi"/>
-        </w:rPr>
-      </w:pPr>
-      <w:r>
-        <w:rPr>
-          <w:rFonts w:asciiTheme="majorHAnsi" w:hAnsiTheme="majorHAnsi" w:cstheme="majorHAnsi"/>
-        </w:rPr>
-        <w:t xml:space="preserve">                    TOGGLE sign of input</w:t>
-      </w:r>
-    </w:p>
-    <w:p>
-      <w:pPr>
-        <w:pStyle w:val="NoSpacing"/>
-        <w:rPr>
-          <w:rFonts w:asciiTheme="majorHAnsi" w:hAnsiTheme="majorHAnsi" w:cstheme="majorHAnsi"/>
-        </w:rPr>
-      </w:pPr>
-      <w:r>
-        <w:rPr>
-          <w:rFonts w:asciiTheme="majorHAnsi" w:hAnsiTheme="majorHAnsi" w:cstheme="majorHAnsi"/>
-        </w:rPr>
-        <w:t xml:space="preserve">                </w:t>
-      </w:r>
-    </w:p>
-    <w:p>
-      <w:pPr>
-        <w:pStyle w:val="NoSpacing"/>
-        <w:rPr>
-          <w:rFonts w:asciiTheme="majorHAnsi" w:hAnsiTheme="majorHAnsi" w:cstheme="majorHAnsi"/>
-        </w:rPr>
-      </w:pPr>
-      <w:r>
-        <w:rPr>
-          <w:rFonts w:asciiTheme="majorHAnsi" w:hAnsiTheme="majorHAnsi" w:cstheme="majorHAnsi"/>
-        </w:rPr>
-        <w:t xml:space="preserve">                </w:t>
-      </w:r>
-      <w:proofErr w:type="gramStart"/>
-      <w:r>
-        <w:rPr>
-          <w:rFonts w:asciiTheme="majorHAnsi" w:hAnsiTheme="majorHAnsi" w:cstheme="majorHAnsi"/>
-        </w:rPr>
-        <w:t>ELSE</w:t>
-      </w:r>
-      <w:proofErr w:type="gramEnd"/>
-      <w:r>
-        <w:rPr>
-          <w:rFonts w:asciiTheme="majorHAnsi" w:hAnsiTheme="majorHAnsi" w:cstheme="majorHAnsi"/>
-        </w:rPr>
-        <w:t xml:space="preserve"> IF button is "="</w:t>
-      </w:r>
-    </w:p>
-    <w:p>
-      <w:pPr>
-        <w:pStyle w:val="NoSpacing"/>
-        <w:rPr>
-          <w:rFonts w:asciiTheme="majorHAnsi" w:hAnsiTheme="majorHAnsi" w:cstheme="majorHAnsi"/>
-        </w:rPr>
-      </w:pPr>
-      <w:r>
-        <w:rPr>
-          <w:rFonts w:asciiTheme="majorHAnsi" w:hAnsiTheme="majorHAnsi" w:cstheme="majorHAnsi"/>
-        </w:rPr>
-        <w:t xml:space="preserve">                </w:t>
-      </w:r>
-    </w:p>
-    <w:p>
-      <w:pPr>
-        <w:pStyle w:val="NoSpacing"/>
-        <w:rPr>
-          <w:rFonts w:asciiTheme="majorHAnsi" w:hAnsiTheme="majorHAnsi" w:cstheme="majorHAnsi"/>
-        </w:rPr>
-      </w:pPr>
-    </w:p>
-    <w:p>
-      <w:pPr>
-        <w:pStyle w:val="NoSpacing"/>
-        <w:rPr>
-          <w:rFonts w:asciiTheme="majorHAnsi" w:hAnsiTheme="majorHAnsi" w:cstheme="majorHAnsi"/>
-        </w:rPr>
-      </w:pPr>
-      <w:r>
-        <w:rPr>
-          <w:rFonts w:asciiTheme="majorHAnsi" w:hAnsiTheme="majorHAnsi" w:cstheme="majorHAnsi"/>
-        </w:rPr>
-        <w:t xml:space="preserve">DEFINE FUNCTION </w:t>
-      </w:r>
-      <w:proofErr w:type="spellStart"/>
-      <w:proofErr w:type="gramStart"/>
-      <w:r>
-        <w:rPr>
-          <w:rFonts w:asciiTheme="majorHAnsi" w:hAnsiTheme="majorHAnsi" w:cstheme="majorHAnsi"/>
-        </w:rPr>
-        <w:t>SecondScreen</w:t>
-      </w:r>
-      <w:proofErr w:type="spellEnd"/>
-      <w:r>
-        <w:rPr>
-          <w:rFonts w:asciiTheme="majorHAnsi" w:hAnsiTheme="majorHAnsi" w:cstheme="majorHAnsi"/>
-        </w:rPr>
-        <w:t>(</w:t>
-      </w:r>
-      <w:proofErr w:type="gramEnd"/>
-      <w:r>
-        <w:rPr>
-          <w:rFonts w:asciiTheme="majorHAnsi" w:hAnsiTheme="majorHAnsi" w:cstheme="majorHAnsi"/>
-        </w:rPr>
-        <w:t>)</w:t>
-      </w:r>
-    </w:p>
-    <w:p>
-      <w:pPr>
-        <w:pStyle w:val="NoSpacing"/>
-        <w:rPr>
-          <w:rFonts w:asciiTheme="majorHAnsi" w:hAnsiTheme="majorHAnsi" w:cstheme="majorHAnsi"/>
-        </w:rPr>
-      </w:pPr>
-      <w:r>
-        <w:rPr>
-          <w:rFonts w:asciiTheme="majorHAnsi" w:hAnsiTheme="majorHAnsi" w:cstheme="majorHAnsi"/>
-        </w:rPr>
-        <w:t xml:space="preserve">    </w:t>
-      </w:r>
-      <w:proofErr w:type="gramStart"/>
-      <w:r>
-        <w:rPr>
-          <w:rFonts w:asciiTheme="majorHAnsi" w:hAnsiTheme="majorHAnsi" w:cstheme="majorHAnsi"/>
-        </w:rPr>
-        <w:t>SIMILAR to</w:t>
-      </w:r>
-      <w:proofErr w:type="gramEnd"/>
-      <w:r>
-        <w:rPr>
-          <w:rFonts w:asciiTheme="majorHAnsi" w:hAnsiTheme="majorHAnsi" w:cstheme="majorHAnsi"/>
-        </w:rPr>
-        <w:t xml:space="preserve"> </w:t>
-      </w:r>
-      <w:proofErr w:type="spellStart"/>
-      <w:r>
-        <w:rPr>
-          <w:rFonts w:asciiTheme="majorHAnsi" w:hAnsiTheme="majorHAnsi" w:cstheme="majorHAnsi"/>
-        </w:rPr>
-        <w:t>CalculatorScreen</w:t>
-      </w:r>
-      <w:proofErr w:type="spellEnd"/>
-      <w:r>
-        <w:rPr>
-          <w:rFonts w:asciiTheme="majorHAnsi" w:hAnsiTheme="majorHAnsi" w:cstheme="majorHAnsi"/>
-        </w:rPr>
-        <w:t>, but with alternative functions</w:t>
-      </w:r>
-    </w:p>
-    <w:p>
-      <w:pPr>
-        <w:pStyle w:val="NoSpacing"/>
-        <w:rPr>
-          <w:rFonts w:asciiTheme="majorHAnsi" w:hAnsiTheme="majorHAnsi" w:cstheme="majorHAnsi"/>
-        </w:rPr>
-      </w:pPr>
-      <w:r>
-        <w:rPr>
-          <w:rFonts w:asciiTheme="majorHAnsi" w:hAnsiTheme="majorHAnsi" w:cstheme="majorHAnsi"/>
-        </w:rPr>
-        <w:t xml:space="preserve">    INCLUDE "Back" button to return to </w:t>
-      </w:r>
-      <w:proofErr w:type="spellStart"/>
-      <w:r>
-        <w:rPr>
-          <w:rFonts w:asciiTheme="majorHAnsi" w:hAnsiTheme="majorHAnsi" w:cstheme="majorHAnsi"/>
-        </w:rPr>
-        <w:t>CalculatorScreen</w:t>
-      </w:r>
-      <w:proofErr w:type="spellEnd"/>
-    </w:p>
-    <w:p>
-      <w:pPr>
-        <w:pStyle w:val="NoSpacing"/>
-        <w:rPr>
-          <w:rFonts w:asciiTheme="majorHAnsi" w:hAnsiTheme="majorHAnsi" w:cstheme="majorHAnsi"/>
-        </w:rPr>
-      </w:pPr>
-    </w:p>
-    <w:p>
-      <w:pPr>
-        <w:pStyle w:val="NoSpacing"/>
-        <w:rPr>
-          <w:rFonts w:asciiTheme="majorHAnsi" w:hAnsiTheme="majorHAnsi" w:cstheme="majorHAnsi"/>
-        </w:rPr>
-      </w:pPr>
-      <w:r>
-        <w:rPr>
-          <w:rFonts w:asciiTheme="majorHAnsi" w:hAnsiTheme="majorHAnsi" w:cstheme="majorHAnsi"/>
-        </w:rPr>
-        <w:t xml:space="preserve">DEFINE FUNCTION </w:t>
-      </w:r>
-      <w:proofErr w:type="spellStart"/>
-      <w:r>
-        <w:rPr>
-          <w:rFonts w:asciiTheme="majorHAnsi" w:hAnsiTheme="majorHAnsi" w:cstheme="majorHAnsi"/>
-        </w:rPr>
-        <w:t>HistoryDisplay</w:t>
-      </w:r>
-      <w:proofErr w:type="spellEnd"/>
-      <w:r>
-        <w:rPr>
-          <w:rFonts w:asciiTheme="majorHAnsi" w:hAnsiTheme="majorHAnsi" w:cstheme="majorHAnsi"/>
-        </w:rPr>
-        <w:t>(history)</w:t>
-      </w:r>
-    </w:p>
-    <w:p>
-      <w:pPr>
-        <w:pStyle w:val="NoSpacing"/>
-        <w:rPr>
-          <w:rFonts w:asciiTheme="majorHAnsi" w:hAnsiTheme="majorHAnsi" w:cstheme="majorHAnsi"/>
-        </w:rPr>
-      </w:pPr>
-      <w:r>
-        <w:rPr>
-          <w:rFonts w:asciiTheme="majorHAnsi" w:hAnsiTheme="majorHAnsi" w:cstheme="majorHAnsi"/>
-        </w:rPr>
-        <w:t xml:space="preserve">    DISPLAY last 5 calculations in history</w:t>
-      </w:r>
-    </w:p>
-    <w:p>
-      <w:pPr>
-        <w:pStyle w:val="NoSpacing"/>
-        <w:rPr>
-          <w:rFonts w:asciiTheme="majorHAnsi" w:hAnsiTheme="majorHAnsi" w:cstheme="majorHAnsi"/>
-        </w:rPr>
-      </w:pPr>
-    </w:p>
-    <w:p>
-      <w:pPr>
-        <w:pStyle w:val="NoSpacing"/>
-        <w:rPr>
-          <w:rFonts w:asciiTheme="majorHAnsi" w:hAnsiTheme="majorHAnsi" w:cstheme="majorHAnsi"/>
-        </w:rPr>
-      </w:pPr>
-      <w:r>
-        <w:rPr>
-          <w:rFonts w:asciiTheme="majorHAnsi" w:hAnsiTheme="majorHAnsi" w:cstheme="majorHAnsi"/>
-        </w:rPr>
-        <w:t xml:space="preserve">DEFINE FUNCTION </w:t>
-      </w:r>
-      <w:proofErr w:type="gramStart"/>
-      <w:r>
-        <w:rPr>
-          <w:rFonts w:asciiTheme="majorHAnsi" w:hAnsiTheme="majorHAnsi" w:cstheme="majorHAnsi"/>
-        </w:rPr>
-        <w:t>Display(</w:t>
-      </w:r>
-      <w:proofErr w:type="gramEnd"/>
-      <w:r>
-        <w:rPr>
-          <w:rFonts w:asciiTheme="majorHAnsi" w:hAnsiTheme="majorHAnsi" w:cstheme="majorHAnsi"/>
-        </w:rPr>
-        <w:t xml:space="preserve">input, result, operator, </w:t>
-      </w:r>
-      <w:proofErr w:type="spellStart"/>
-      <w:r>
-        <w:rPr>
-          <w:rFonts w:asciiTheme="majorHAnsi" w:hAnsiTheme="majorHAnsi" w:cstheme="majorHAnsi"/>
-        </w:rPr>
-        <w:t>firstOperand</w:t>
-      </w:r>
-      <w:proofErr w:type="spellEnd"/>
-      <w:r>
-        <w:rPr>
-          <w:rFonts w:asciiTheme="majorHAnsi" w:hAnsiTheme="majorHAnsi" w:cstheme="majorHAnsi"/>
-        </w:rPr>
-        <w:t>)</w:t>
-      </w:r>
-    </w:p>
-    <w:p>
-      <w:pPr>
-        <w:pStyle w:val="NoSpacing"/>
-        <w:rPr>
-          <w:rFonts w:asciiTheme="majorHAnsi" w:hAnsiTheme="majorHAnsi" w:cstheme="majorHAnsi"/>
-        </w:rPr>
-      </w:pPr>
-      <w:r>
-        <w:rPr>
-          <w:rFonts w:asciiTheme="majorHAnsi" w:hAnsiTheme="majorHAnsi" w:cstheme="majorHAnsi"/>
-        </w:rPr>
-        <w:t xml:space="preserve">    FORMAT and DISPLAY current expression and result</w:t>
-      </w:r>
-    </w:p>
-    <w:p>
-      <w:pPr>
-        <w:pStyle w:val="NoSpacing"/>
-        <w:rPr>
-          <w:rFonts w:asciiTheme="majorHAnsi" w:hAnsiTheme="majorHAnsi" w:cstheme="majorHAnsi"/>
-        </w:rPr>
-      </w:pPr>
-    </w:p>
-    <w:p>
-      <w:pPr>
-        <w:pStyle w:val="NoSpacing"/>
-        <w:rPr>
-          <w:rFonts w:asciiTheme="majorHAnsi" w:hAnsiTheme="majorHAnsi" w:cstheme="majorHAnsi"/>
-        </w:rPr>
-      </w:pPr>
-      <w:r>
-        <w:rPr>
-          <w:rFonts w:asciiTheme="majorHAnsi" w:hAnsiTheme="majorHAnsi" w:cstheme="majorHAnsi"/>
-        </w:rPr>
-        <w:t xml:space="preserve">DEFINE FUNCTION </w:t>
-      </w:r>
-      <w:proofErr w:type="spellStart"/>
-      <w:proofErr w:type="gramStart"/>
-      <w:r>
-        <w:rPr>
-          <w:rFonts w:asciiTheme="majorHAnsi" w:hAnsiTheme="majorHAnsi" w:cstheme="majorHAnsi"/>
-        </w:rPr>
-        <w:t>CalculatorButton</w:t>
-      </w:r>
-      <w:proofErr w:type="spellEnd"/>
-      <w:r>
-        <w:rPr>
-          <w:rFonts w:asciiTheme="majorHAnsi" w:hAnsiTheme="majorHAnsi" w:cstheme="majorHAnsi"/>
-        </w:rPr>
-        <w:t>(</w:t>
-      </w:r>
-      <w:proofErr w:type="gramEnd"/>
-      <w:r>
-        <w:rPr>
-          <w:rFonts w:asciiTheme="majorHAnsi" w:hAnsiTheme="majorHAnsi" w:cstheme="majorHAnsi"/>
-        </w:rPr>
-        <w:t xml:space="preserve">text, </w:t>
-      </w:r>
-      <w:proofErr w:type="spellStart"/>
-      <w:r>
-        <w:rPr>
-          <w:rFonts w:asciiTheme="majorHAnsi" w:hAnsiTheme="majorHAnsi" w:cstheme="majorHAnsi"/>
-        </w:rPr>
-        <w:t>onClick</w:t>
-      </w:r>
-      <w:proofErr w:type="spellEnd"/>
-      <w:r>
-        <w:rPr>
-          <w:rFonts w:asciiTheme="majorHAnsi" w:hAnsiTheme="majorHAnsi" w:cstheme="majorHAnsi"/>
-        </w:rPr>
-        <w:t>)</w:t>
-      </w:r>
-    </w:p>
-    <w:p>
-      <w:pPr>
-        <w:pStyle w:val="NoSpacing"/>
-        <w:rPr>
-          <w:rFonts w:asciiTheme="majorHAnsi" w:hAnsiTheme="majorHAnsi" w:cstheme="majorHAnsi"/>
-        </w:rPr>
-      </w:pPr>
-      <w:r>
-        <w:rPr>
-          <w:rFonts w:asciiTheme="majorHAnsi" w:hAnsiTheme="majorHAnsi" w:cstheme="majorHAnsi"/>
-        </w:rPr>
-        <w:t xml:space="preserve">    SET Button color based on function type</w:t>
-      </w:r>
-    </w:p>
-    <w:p>
-      <w:pPr>
-        <w:pStyle w:val="NoSpacing"/>
-        <w:rPr>
-          <w:rFonts w:asciiTheme="majorHAnsi" w:hAnsiTheme="majorHAnsi" w:cstheme="majorHAnsi"/>
-        </w:rPr>
-      </w:pPr>
-      <w:r>
-        <w:rPr>
-          <w:rFonts w:asciiTheme="majorHAnsi" w:hAnsiTheme="majorHAnsi" w:cstheme="majorHAnsi"/>
-        </w:rPr>
-        <w:t xml:space="preserve">    EXECUTE </w:t>
-      </w:r>
-      <w:proofErr w:type="spellStart"/>
-      <w:r>
-        <w:rPr>
-          <w:rFonts w:asciiTheme="majorHAnsi" w:hAnsiTheme="majorHAnsi" w:cstheme="majorHAnsi"/>
-        </w:rPr>
-        <w:t>onClick</w:t>
-      </w:r>
-      <w:proofErr w:type="spellEnd"/>
-      <w:r>
-        <w:rPr>
-          <w:rFonts w:asciiTheme="majorHAnsi" w:hAnsiTheme="majorHAnsi" w:cstheme="majorHAnsi"/>
-        </w:rPr>
-        <w:t xml:space="preserve"> action when pressed</w:t>
-      </w:r>
-    </w:p>
-    <w:p>
-      <w:pPr>
-        <w:pStyle w:val="NoSpacing"/>
-        <w:rPr>
-          <w:rFonts w:asciiTheme="majorHAnsi" w:hAnsiTheme="majorHAnsi" w:cstheme="majorHAnsi"/>
-        </w:rPr>
-      </w:pPr>
-    </w:p>
-    <w:p>
-      <w:pPr>
-        <w:pStyle w:val="NoSpacing"/>
-        <w:rPr>
-          <w:rFonts w:asciiTheme="majorHAnsi" w:hAnsiTheme="majorHAnsi" w:cstheme="majorHAnsi"/>
-        </w:rPr>
-      </w:pPr>
-      <w:r>
-        <w:rPr>
-          <w:rFonts w:asciiTheme="majorHAnsi" w:hAnsiTheme="majorHAnsi" w:cstheme="majorHAnsi"/>
-        </w:rPr>
-        <w:t xml:space="preserve">DEFINE FUNCTION </w:t>
-      </w:r>
-      <w:proofErr w:type="gramStart"/>
-      <w:r>
-        <w:rPr>
-          <w:rFonts w:asciiTheme="majorHAnsi" w:hAnsiTheme="majorHAnsi" w:cstheme="majorHAnsi"/>
-        </w:rPr>
-        <w:t>calculate(</w:t>
-      </w:r>
-      <w:proofErr w:type="spellStart"/>
-      <w:proofErr w:type="gramEnd"/>
-      <w:r>
-        <w:rPr>
-          <w:rFonts w:asciiTheme="majorHAnsi" w:hAnsiTheme="majorHAnsi" w:cstheme="majorHAnsi"/>
-        </w:rPr>
-        <w:t>firstOperand</w:t>
-      </w:r>
-      <w:proofErr w:type="spellEnd"/>
-      <w:r>
-        <w:rPr>
-          <w:rFonts w:asciiTheme="majorHAnsi" w:hAnsiTheme="majorHAnsi" w:cstheme="majorHAnsi"/>
-        </w:rPr>
-        <w:t xml:space="preserve">, </w:t>
-      </w:r>
-      <w:proofErr w:type="spellStart"/>
-      <w:r>
-        <w:rPr>
-          <w:rFonts w:asciiTheme="majorHAnsi" w:hAnsiTheme="majorHAnsi" w:cstheme="majorHAnsi"/>
-        </w:rPr>
-        <w:t>secondOperand</w:t>
-      </w:r>
-      <w:proofErr w:type="spellEnd"/>
-      <w:r>
-        <w:rPr>
-          <w:rFonts w:asciiTheme="majorHAnsi" w:hAnsiTheme="majorHAnsi" w:cstheme="majorHAnsi"/>
-        </w:rPr>
-        <w:t>, operator)</w:t>
-      </w:r>
-    </w:p>
-    <w:p>
-      <w:pPr>
-        <w:pStyle w:val="NoSpacing"/>
-        <w:rPr>
-          <w:rFonts w:asciiTheme="majorHAnsi" w:hAnsiTheme="majorHAnsi" w:cstheme="majorHAnsi"/>
-        </w:rPr>
-      </w:pPr>
-      <w:r>
-        <w:rPr>
-          <w:rFonts w:asciiTheme="majorHAnsi" w:hAnsiTheme="majorHAnsi" w:cstheme="majorHAnsi"/>
-        </w:rPr>
-        <w:t xml:space="preserve">    CONVERT operands to Double</w:t>
-      </w:r>
-    </w:p>
-    <w:p>
-      <w:pPr>
-        <w:pStyle w:val="NoSpacing"/>
-        <w:rPr>
-          <w:rFonts w:asciiTheme="majorHAnsi" w:hAnsiTheme="majorHAnsi" w:cstheme="majorHAnsi"/>
-        </w:rPr>
-      </w:pPr>
-      <w:r>
-        <w:rPr>
-          <w:rFonts w:asciiTheme="majorHAnsi" w:hAnsiTheme="majorHAnsi" w:cstheme="majorHAnsi"/>
-        </w:rPr>
-        <w:t xml:space="preserve">    EXECUTE operation based on operator</w:t>
-      </w:r>
-    </w:p>
-    <w:p>
-      <w:pPr>
-        <w:pStyle w:val="NoSpacing"/>
-        <w:rPr>
-          <w:rFonts w:asciiTheme="majorHAnsi" w:hAnsiTheme="majorHAnsi" w:cstheme="majorHAnsi"/>
-        </w:rPr>
-      </w:pPr>
-      <w:r>
-        <w:rPr>
-          <w:rFonts w:asciiTheme="majorHAnsi" w:hAnsiTheme="majorHAnsi" w:cstheme="majorHAnsi"/>
-        </w:rPr>
-        <w:t xml:space="preserve">    RETURN result</w:t>
-      </w:r>
-    </w:p>
-    <w:p>
-      <w:pPr>
-        <w:pStyle w:val="NoSpacing"/>
-        <w:rPr>
-          <w:rFonts w:asciiTheme="majorHAnsi" w:hAnsiTheme="majorHAnsi" w:cstheme="majorHAnsi"/>
-        </w:rPr>
-      </w:pPr>
-    </w:p>
-    <w:p>
-      <w:pPr>
-        <w:pStyle w:val="NoSpacing"/>
-        <w:rPr>
-          <w:rFonts w:asciiTheme="majorHAnsi" w:hAnsiTheme="majorHAnsi" w:cstheme="majorHAnsi"/>
-        </w:rPr>
-      </w:pPr>
-      <w:r>
-        <w:rPr>
-          <w:rFonts w:asciiTheme="majorHAnsi" w:hAnsiTheme="majorHAnsi" w:cstheme="majorHAnsi"/>
-        </w:rPr>
-        <w:t xml:space="preserve">DEFINE FUNCTION </w:t>
-      </w:r>
-      <w:proofErr w:type="spellStart"/>
-      <w:proofErr w:type="gramStart"/>
-      <w:r>
-        <w:rPr>
-          <w:rFonts w:asciiTheme="majorHAnsi" w:hAnsiTheme="majorHAnsi" w:cstheme="majorHAnsi"/>
-        </w:rPr>
-        <w:t>CalculatorAppPreview</w:t>
-      </w:r>
-      <w:proofErr w:type="spellEnd"/>
-      <w:r>
-        <w:rPr>
-          <w:rFonts w:asciiTheme="majorHAnsi" w:hAnsiTheme="majorHAnsi" w:cstheme="majorHAnsi"/>
-        </w:rPr>
-        <w:t>(</w:t>
-      </w:r>
-      <w:proofErr w:type="gramEnd"/>
-      <w:r>
-        <w:rPr>
-          <w:rFonts w:asciiTheme="majorHAnsi" w:hAnsiTheme="majorHAnsi" w:cstheme="majorHAnsi"/>
-        </w:rPr>
-        <w:t>)</w:t>
-      </w:r>
-    </w:p>
-    <w:p>
-      <w:pPr>
-        <w:pStyle w:val="NoSpacing"/>
-        <w:rPr>
-          <w:rFonts w:asciiTheme="majorHAnsi" w:hAnsiTheme="majorHAnsi" w:cstheme="majorHAnsi"/>
-        </w:rPr>
-      </w:pPr>
-      <w:r>
-        <w:rPr>
-          <w:rFonts w:asciiTheme="majorHAnsi" w:hAnsiTheme="majorHAnsi" w:cstheme="majorHAnsi"/>
-        </w:rPr>
-        <w:t xml:space="preserve">    PREVIEW </w:t>
-      </w:r>
-      <w:proofErr w:type="spellStart"/>
-      <w:proofErr w:type="gramStart"/>
-      <w:r>
-        <w:rPr>
-          <w:rFonts w:asciiTheme="majorHAnsi" w:hAnsiTheme="majorHAnsi" w:cstheme="majorHAnsi"/>
-        </w:rPr>
-        <w:t>CalculatorApp</w:t>
-      </w:r>
-      <w:proofErr w:type="spellEnd"/>
-      <w:r>
-        <w:rPr>
-          <w:rFonts w:asciiTheme="majorHAnsi" w:hAnsiTheme="majorHAnsi" w:cstheme="majorHAnsi"/>
-        </w:rPr>
-        <w:t>(</w:t>
-      </w:r>
-      <w:proofErr w:type="gramEnd"/>
-      <w:r>
-        <w:rPr>
-          <w:rFonts w:asciiTheme="majorHAnsi" w:hAnsiTheme="majorHAnsi" w:cstheme="majorHAnsi"/>
-        </w:rPr>
-        <w:t>) using Jetpack Compose tools</w:t>
-      </w:r>
-    </w:p>
-    <w:p>
-      <w:pPr>
-        <w:pStyle w:val="NoSpacing"/>
-        <w:rPr>
-          <w:rFonts w:asciiTheme="majorHAnsi" w:hAnsiTheme="majorHAnsi" w:cstheme="majorHAnsi"/>
-        </w:rPr>
-      </w:pPr>
-    </w:p>
-    <w:p>
-      <w:pPr>
-        <w:pStyle w:val="NoSpacing"/>
-        <w:rPr>
-          <w:rFonts w:asciiTheme="majorHAnsi" w:hAnsiTheme="majorHAnsi" w:cstheme="majorHAnsi"/>
-        </w:rPr>
-      </w:pPr>
-      <w:r>
-        <w:rPr>
-          <w:rFonts w:asciiTheme="majorHAnsi" w:hAnsiTheme="majorHAnsi" w:cstheme="majorHAnsi"/>
-        </w:rPr>
-        <w:t>END Program</w:t>
-      </w:r>
     </w:p>
     <w:sectPr>
       <w:pgSz w:w="12240" w:h="15840"/>

</xml_diff>